<commit_message>
Change a Lab-3 and add a Lab-4
</commit_message>
<xml_diff>
--- a/Lab-3/Отчет.docx
+++ b/Lab-3/Отчет.docx
@@ -1,6 +1,6 @@
 
 <file path=word/document.xml><?xml version="1.0" encoding="utf-8"?>
-<w:document xmlns:wpc="http://schemas.microsoft.com/office/word/2010/wordprocessingCanvas" xmlns:cx="http://schemas.microsoft.com/office/drawing/2014/chartex" xmlns:cx1="http://schemas.microsoft.com/office/drawing/2015/9/8/chartex" xmlns:cx2="http://schemas.microsoft.com/office/drawing/2015/10/21/chartex" xmlns:cx3="http://schemas.microsoft.com/office/drawing/2016/5/9/chartex" xmlns:cx4="http://schemas.microsoft.com/office/drawing/2016/5/10/chartex" xmlns:cx5="http://schemas.microsoft.com/office/drawing/2016/5/11/chartex" xmlns:cx6="http://schemas.microsoft.com/office/drawing/2016/5/12/chartex" xmlns:cx7="http://schemas.microsoft.com/office/drawing/2016/5/13/chartex" xmlns:cx8="http://schemas.microsoft.com/office/drawing/2016/5/14/chartex" xmlns:mc="http://schemas.openxmlformats.org/markup-compatibility/2006" xmlns:aink="http://schemas.microsoft.com/office/drawing/2016/ink" xmlns:am3d="http://schemas.microsoft.com/office/drawing/2017/model3d" xmlns:o="urn:schemas-microsoft-com:office:office" xmlns:r="http://schemas.openxmlformats.org/officeDocument/2006/relationships" xmlns:m="http://schemas.openxmlformats.org/officeDocument/2006/math" xmlns:v="urn:schemas-microsoft-com:vml" xmlns:wp14="http://schemas.microsoft.com/office/word/2010/wordprocessingDrawing" xmlns:wp="http://schemas.openxmlformats.org/drawingml/2006/wordprocessingDrawing" xmlns:w10="urn:schemas-microsoft-com:office:word" xmlns:w="http://schemas.openxmlformats.org/wordprocessingml/2006/main" xmlns:w14="http://schemas.microsoft.com/office/word/2010/wordml" xmlns:w15="http://schemas.microsoft.com/office/word/2012/wordml" xmlns:w16cid="http://schemas.microsoft.com/office/word/2016/wordml/cid" xmlns:w16se="http://schemas.microsoft.com/office/word/2015/wordml/symex" xmlns:wpg="http://schemas.microsoft.com/office/word/2010/wordprocessingGroup" xmlns:wpi="http://schemas.microsoft.com/office/word/2010/wordprocessingInk" xmlns:wne="http://schemas.microsoft.com/office/word/2006/wordml" xmlns:wps="http://schemas.microsoft.com/office/word/2010/wordprocessingShape" mc:Ignorable="w14 w15 w16se w16cid wp14">
+<w:document xmlns:wpc="http://schemas.microsoft.com/office/word/2010/wordprocessingCanvas" xmlns:mc="http://schemas.openxmlformats.org/markup-compatibility/2006" xmlns:o="urn:schemas-microsoft-com:office:office" xmlns:r="http://schemas.openxmlformats.org/officeDocument/2006/relationships" xmlns:m="http://schemas.openxmlformats.org/officeDocument/2006/math" xmlns:v="urn:schemas-microsoft-com:vml" xmlns:wp14="http://schemas.microsoft.com/office/word/2010/wordprocessingDrawing" xmlns:wp="http://schemas.openxmlformats.org/drawingml/2006/wordprocessingDrawing" xmlns:w10="urn:schemas-microsoft-com:office:word" xmlns:w="http://schemas.openxmlformats.org/wordprocessingml/2006/main" xmlns:w14="http://schemas.microsoft.com/office/word/2010/wordml" xmlns:w15="http://schemas.microsoft.com/office/word/2012/wordml" xmlns:wpg="http://schemas.microsoft.com/office/word/2010/wordprocessingGroup" xmlns:wpi="http://schemas.microsoft.com/office/word/2010/wordprocessingInk" xmlns:wne="http://schemas.microsoft.com/office/word/2006/wordml" xmlns:wps="http://schemas.microsoft.com/office/word/2010/wordprocessingShape" mc:Ignorable="w14 w15 wp14">
   <w:body>
     <w:p>
       <w:pPr>
@@ -656,15 +656,15 @@
         <w:jc w:val="both"/>
         <w:rPr>
           <w:rFonts w:ascii="Times New Roman" w:hAnsi="Times New Roman" w:cs="Times New Roman"/>
-          <w:sz w:val="24"/>
-          <w:szCs w:val="24"/>
-        </w:rPr>
-      </w:pPr>
-      <w:r>
-        <w:rPr>
-          <w:rFonts w:ascii="Times New Roman" w:hAnsi="Times New Roman" w:cs="Times New Roman"/>
-          <w:sz w:val="24"/>
-          <w:szCs w:val="24"/>
+          <w:sz w:val="28"/>
+          <w:szCs w:val="28"/>
+        </w:rPr>
+      </w:pPr>
+      <w:r>
+        <w:rPr>
+          <w:rFonts w:ascii="Times New Roman" w:hAnsi="Times New Roman" w:cs="Times New Roman"/>
+          <w:sz w:val="28"/>
+          <w:szCs w:val="28"/>
         </w:rPr>
         <w:lastRenderedPageBreak/>
         <w:t xml:space="preserve">В работе рассмотрены возможности работы программного продукта с приобретённой бесплатной версией на 7 дней. Количество опций в рассматриваемом коммерческом ПО в зависимости от статуса лицензии может изменяться. </w:t>
@@ -680,24 +680,24 @@
         <w:jc w:val="both"/>
         <w:rPr>
           <w:rFonts w:ascii="Times New Roman" w:hAnsi="Times New Roman" w:cs="Times New Roman"/>
-          <w:sz w:val="24"/>
-          <w:szCs w:val="24"/>
+          <w:sz w:val="28"/>
+          <w:szCs w:val="28"/>
         </w:rPr>
       </w:pPr>
       <w:r>
         <w:rPr>
           <w:rFonts w:ascii="Times New Roman" w:hAnsi="Times New Roman" w:cs="Times New Roman"/>
           <w:b/>
-          <w:sz w:val="24"/>
-          <w:szCs w:val="24"/>
+          <w:sz w:val="28"/>
+          <w:szCs w:val="28"/>
         </w:rPr>
         <w:t>Выбранный проприетарный программный продукт:</w:t>
       </w:r>
       <w:r>
         <w:rPr>
           <w:rFonts w:ascii="Times New Roman" w:hAnsi="Times New Roman" w:cs="Times New Roman"/>
-          <w:sz w:val="24"/>
-          <w:szCs w:val="24"/>
+          <w:sz w:val="28"/>
+          <w:szCs w:val="28"/>
         </w:rPr>
         <w:t xml:space="preserve"> YCLIENTS — программа</w:t>
       </w:r>
@@ -708,23 +708,23 @@
         <w:jc w:val="both"/>
         <w:rPr>
           <w:rFonts w:ascii="Times New Roman" w:hAnsi="Times New Roman" w:cs="Times New Roman"/>
-          <w:sz w:val="24"/>
-          <w:szCs w:val="24"/>
-        </w:rPr>
-      </w:pPr>
-      <w:r>
-        <w:rPr>
-          <w:rFonts w:ascii="Times New Roman" w:hAnsi="Times New Roman" w:cs="Times New Roman"/>
-          <w:sz w:val="24"/>
-          <w:szCs w:val="24"/>
+          <w:sz w:val="28"/>
+          <w:szCs w:val="28"/>
+        </w:rPr>
+      </w:pPr>
+      <w:r>
+        <w:rPr>
+          <w:rFonts w:ascii="Times New Roman" w:hAnsi="Times New Roman" w:cs="Times New Roman"/>
+          <w:sz w:val="28"/>
+          <w:szCs w:val="28"/>
         </w:rPr>
         <w:t>для ветеринарии</w:t>
       </w:r>
       <w:r>
         <w:rPr>
           <w:rFonts w:ascii="Times New Roman" w:hAnsi="Times New Roman" w:cs="Times New Roman"/>
-          <w:sz w:val="24"/>
-          <w:szCs w:val="24"/>
+          <w:sz w:val="28"/>
+          <w:szCs w:val="28"/>
         </w:rPr>
         <w:t>.</w:t>
       </w:r>
@@ -739,32 +739,32 @@
         <w:jc w:val="both"/>
         <w:rPr>
           <w:rFonts w:ascii="Times New Roman" w:hAnsi="Times New Roman" w:cs="Times New Roman"/>
-          <w:sz w:val="24"/>
-          <w:szCs w:val="24"/>
+          <w:sz w:val="28"/>
+          <w:szCs w:val="28"/>
         </w:rPr>
       </w:pPr>
       <w:r>
         <w:rPr>
           <w:rFonts w:ascii="Times New Roman" w:hAnsi="Times New Roman" w:cs="Times New Roman"/>
           <w:b/>
-          <w:sz w:val="24"/>
-          <w:szCs w:val="24"/>
+          <w:sz w:val="28"/>
+          <w:szCs w:val="28"/>
         </w:rPr>
         <w:t>Характеристики ПП</w:t>
       </w:r>
       <w:r>
         <w:rPr>
           <w:rFonts w:ascii="Times New Roman" w:hAnsi="Times New Roman" w:cs="Times New Roman"/>
-          <w:sz w:val="24"/>
-          <w:szCs w:val="24"/>
+          <w:sz w:val="28"/>
+          <w:szCs w:val="28"/>
         </w:rPr>
         <w:t>: YCLIENTS</w:t>
       </w:r>
       <w:r>
         <w:rPr>
           <w:rFonts w:ascii="Times New Roman" w:hAnsi="Times New Roman" w:cs="Times New Roman"/>
-          <w:sz w:val="24"/>
-          <w:szCs w:val="24"/>
+          <w:sz w:val="28"/>
+          <w:szCs w:val="28"/>
         </w:rPr>
         <w:t xml:space="preserve"> - программа</w:t>
       </w:r>
@@ -775,15 +775,15 @@
         <w:jc w:val="both"/>
         <w:rPr>
           <w:rFonts w:ascii="Times New Roman" w:hAnsi="Times New Roman" w:cs="Times New Roman"/>
-          <w:sz w:val="24"/>
-          <w:szCs w:val="24"/>
-        </w:rPr>
-      </w:pPr>
-      <w:r>
-        <w:rPr>
-          <w:rFonts w:ascii="Times New Roman" w:hAnsi="Times New Roman" w:cs="Times New Roman"/>
-          <w:sz w:val="24"/>
-          <w:szCs w:val="24"/>
+          <w:sz w:val="28"/>
+          <w:szCs w:val="28"/>
+        </w:rPr>
+      </w:pPr>
+      <w:r>
+        <w:rPr>
+          <w:rFonts w:ascii="Times New Roman" w:hAnsi="Times New Roman" w:cs="Times New Roman"/>
+          <w:sz w:val="28"/>
+          <w:szCs w:val="28"/>
         </w:rPr>
         <w:t xml:space="preserve">для ветеринарии (YCLIENTS), 2020 год, компания YCLIENTS. Информация: </w:t>
       </w:r>
@@ -792,8 +792,8 @@
           <w:rPr>
             <w:rStyle w:val="a4"/>
             <w:rFonts w:ascii="Times New Roman" w:hAnsi="Times New Roman" w:cs="Times New Roman"/>
-            <w:sz w:val="24"/>
-            <w:szCs w:val="24"/>
+            <w:sz w:val="28"/>
+            <w:szCs w:val="28"/>
           </w:rPr>
           <w:t>https://www.yclients.com/veterinary</w:t>
         </w:r>
@@ -809,31 +809,31 @@
         <w:jc w:val="both"/>
         <w:rPr>
           <w:rFonts w:ascii="Times New Roman" w:hAnsi="Times New Roman" w:cs="Times New Roman"/>
-          <w:sz w:val="24"/>
-          <w:szCs w:val="24"/>
+          <w:sz w:val="28"/>
+          <w:szCs w:val="28"/>
         </w:rPr>
       </w:pPr>
       <w:r>
         <w:rPr>
           <w:rFonts w:ascii="Times New Roman" w:hAnsi="Times New Roman" w:cs="Times New Roman"/>
           <w:b/>
-          <w:sz w:val="24"/>
-          <w:szCs w:val="24"/>
+          <w:sz w:val="28"/>
+          <w:szCs w:val="28"/>
         </w:rPr>
         <w:t>Функциональное назначение:</w:t>
       </w:r>
       <w:r>
         <w:rPr>
-          <w:sz w:val="24"/>
-          <w:szCs w:val="24"/>
+          <w:sz w:val="28"/>
+          <w:szCs w:val="28"/>
         </w:rPr>
         <w:t xml:space="preserve"> </w:t>
       </w:r>
       <w:r>
         <w:rPr>
           <w:rFonts w:ascii="Times New Roman" w:hAnsi="Times New Roman" w:cs="Times New Roman"/>
-          <w:sz w:val="24"/>
-          <w:szCs w:val="24"/>
+          <w:sz w:val="28"/>
+          <w:szCs w:val="28"/>
         </w:rPr>
         <w:t>YCLIENTS – мощная и понятная в использовании облачная платформа по автоматизации бизнес-процессов компаний сферы услуг.</w:t>
       </w:r>
@@ -848,48 +848,48 @@
         <w:jc w:val="both"/>
         <w:rPr>
           <w:rFonts w:ascii="Times New Roman" w:hAnsi="Times New Roman" w:cs="Times New Roman"/>
-          <w:sz w:val="24"/>
-          <w:szCs w:val="24"/>
+          <w:sz w:val="28"/>
+          <w:szCs w:val="28"/>
         </w:rPr>
       </w:pPr>
       <w:r>
         <w:rPr>
           <w:rFonts w:ascii="Times New Roman" w:hAnsi="Times New Roman" w:cs="Times New Roman"/>
           <w:b/>
-          <w:sz w:val="24"/>
-          <w:szCs w:val="24"/>
+          <w:sz w:val="28"/>
+          <w:szCs w:val="28"/>
         </w:rPr>
         <w:t>Требования к программному обеспечению:</w:t>
       </w:r>
       <w:r>
         <w:rPr>
           <w:rFonts w:ascii="Times New Roman" w:hAnsi="Times New Roman" w:cs="Times New Roman"/>
-          <w:sz w:val="24"/>
-          <w:szCs w:val="24"/>
+          <w:sz w:val="28"/>
+          <w:szCs w:val="28"/>
         </w:rPr>
         <w:t xml:space="preserve"> Данное программное обеспечение не </w:t>
       </w:r>
       <w:r>
         <w:rPr>
           <w:rFonts w:ascii="Times New Roman" w:hAnsi="Times New Roman" w:cs="Times New Roman"/>
-          <w:sz w:val="24"/>
-          <w:szCs w:val="24"/>
+          <w:sz w:val="28"/>
+          <w:szCs w:val="28"/>
         </w:rPr>
         <w:t xml:space="preserve">нуждается в специальных аппаратных характеристиках, поскольку программа представляет собой веб-сервис, а значит не требует инсталляции и не занимает объема памяти компьютера. Программное обеспечение требует стабильного подключения к сети Интернет с минимальной скоростью 256 Мбит/с. </w:t>
       </w:r>
       <w:r>
         <w:rPr>
           <w:rFonts w:ascii="Times New Roman" w:hAnsi="Times New Roman" w:cs="Times New Roman"/>
-          <w:sz w:val="24"/>
-          <w:szCs w:val="24"/>
+          <w:sz w:val="28"/>
+          <w:szCs w:val="28"/>
         </w:rPr>
         <w:t xml:space="preserve">Требования к браузеру: </w:t>
       </w:r>
       <w:r>
         <w:rPr>
           <w:rFonts w:ascii="Times New Roman" w:hAnsi="Times New Roman" w:cs="Times New Roman"/>
-          <w:sz w:val="24"/>
-          <w:szCs w:val="24"/>
+          <w:sz w:val="28"/>
+          <w:szCs w:val="28"/>
           <w:lang w:val="en-US"/>
         </w:rPr>
         <w:t>Google</w:t>
@@ -897,16 +897,16 @@
       <w:r>
         <w:rPr>
           <w:rFonts w:ascii="Times New Roman" w:hAnsi="Times New Roman" w:cs="Times New Roman"/>
-          <w:sz w:val="24"/>
-          <w:szCs w:val="24"/>
+          <w:sz w:val="28"/>
+          <w:szCs w:val="28"/>
         </w:rPr>
         <w:t xml:space="preserve"> </w:t>
       </w:r>
       <w:r>
         <w:rPr>
           <w:rFonts w:ascii="Times New Roman" w:hAnsi="Times New Roman" w:cs="Times New Roman"/>
-          <w:sz w:val="24"/>
-          <w:szCs w:val="24"/>
+          <w:sz w:val="28"/>
+          <w:szCs w:val="28"/>
           <w:lang w:val="en-US"/>
         </w:rPr>
         <w:t>Chrome</w:t>
@@ -914,16 +914,16 @@
       <w:r>
         <w:rPr>
           <w:rFonts w:ascii="Times New Roman" w:hAnsi="Times New Roman" w:cs="Times New Roman"/>
-          <w:sz w:val="24"/>
-          <w:szCs w:val="24"/>
+          <w:sz w:val="28"/>
+          <w:szCs w:val="28"/>
         </w:rPr>
         <w:t xml:space="preserve">, </w:t>
       </w:r>
       <w:r>
         <w:rPr>
           <w:rFonts w:ascii="Times New Roman" w:hAnsi="Times New Roman" w:cs="Times New Roman"/>
-          <w:sz w:val="24"/>
-          <w:szCs w:val="24"/>
+          <w:sz w:val="28"/>
+          <w:szCs w:val="28"/>
           <w:lang w:val="en-US"/>
         </w:rPr>
         <w:t>Opera</w:t>
@@ -931,16 +931,16 @@
       <w:r>
         <w:rPr>
           <w:rFonts w:ascii="Times New Roman" w:hAnsi="Times New Roman" w:cs="Times New Roman"/>
-          <w:sz w:val="24"/>
-          <w:szCs w:val="24"/>
+          <w:sz w:val="28"/>
+          <w:szCs w:val="28"/>
         </w:rPr>
         <w:t xml:space="preserve">, </w:t>
       </w:r>
       <w:r>
         <w:rPr>
           <w:rFonts w:ascii="Times New Roman" w:hAnsi="Times New Roman" w:cs="Times New Roman"/>
-          <w:sz w:val="24"/>
-          <w:szCs w:val="24"/>
+          <w:sz w:val="28"/>
+          <w:szCs w:val="28"/>
           <w:lang w:val="en-US"/>
         </w:rPr>
         <w:t>Internet</w:t>
@@ -948,16 +948,16 @@
       <w:r>
         <w:rPr>
           <w:rFonts w:ascii="Times New Roman" w:hAnsi="Times New Roman" w:cs="Times New Roman"/>
-          <w:sz w:val="24"/>
-          <w:szCs w:val="24"/>
+          <w:sz w:val="28"/>
+          <w:szCs w:val="28"/>
         </w:rPr>
         <w:t xml:space="preserve"> </w:t>
       </w:r>
       <w:r>
         <w:rPr>
           <w:rFonts w:ascii="Times New Roman" w:hAnsi="Times New Roman" w:cs="Times New Roman"/>
-          <w:sz w:val="24"/>
-          <w:szCs w:val="24"/>
+          <w:sz w:val="28"/>
+          <w:szCs w:val="28"/>
           <w:lang w:val="en-US"/>
         </w:rPr>
         <w:t>Explorer</w:t>
@@ -965,8 +965,8 @@
       <w:r>
         <w:rPr>
           <w:rFonts w:ascii="Times New Roman" w:hAnsi="Times New Roman" w:cs="Times New Roman"/>
-          <w:sz w:val="24"/>
-          <w:szCs w:val="24"/>
+          <w:sz w:val="28"/>
+          <w:szCs w:val="28"/>
         </w:rPr>
         <w:t xml:space="preserve"> не ниже версии 11. </w:t>
       </w:r>
@@ -982,16 +982,16 @@
         <w:rPr>
           <w:rFonts w:ascii="Times New Roman" w:hAnsi="Times New Roman" w:cs="Times New Roman"/>
           <w:b/>
-          <w:sz w:val="24"/>
-          <w:szCs w:val="24"/>
+          <w:sz w:val="28"/>
+          <w:szCs w:val="28"/>
         </w:rPr>
       </w:pPr>
       <w:r>
         <w:rPr>
           <w:rFonts w:ascii="Times New Roman" w:hAnsi="Times New Roman" w:cs="Times New Roman"/>
           <w:b/>
-          <w:sz w:val="24"/>
-          <w:szCs w:val="24"/>
+          <w:sz w:val="28"/>
+          <w:szCs w:val="28"/>
         </w:rPr>
         <w:t>Анализ организации интерфейса:</w:t>
       </w:r>
@@ -999,8 +999,8 @@
         <w:rPr>
           <w:b/>
           <w:noProof/>
-          <w:sz w:val="24"/>
-          <w:szCs w:val="24"/>
+          <w:sz w:val="28"/>
+          <w:szCs w:val="28"/>
           <w:lang w:eastAsia="ru-RU"/>
         </w:rPr>
         <w:t xml:space="preserve"> </w:t>
@@ -1012,16 +1012,16 @@
         <w:jc w:val="both"/>
         <w:rPr>
           <w:rFonts w:ascii="Times New Roman" w:hAnsi="Times New Roman" w:cs="Times New Roman"/>
-          <w:sz w:val="24"/>
-          <w:szCs w:val="24"/>
-        </w:rPr>
-      </w:pPr>
-      <w:r>
-        <w:rPr>
-          <w:rFonts w:ascii="Times New Roman" w:hAnsi="Times New Roman" w:cs="Times New Roman"/>
-          <w:noProof/>
-          <w:sz w:val="24"/>
-          <w:szCs w:val="24"/>
+          <w:sz w:val="28"/>
+          <w:szCs w:val="28"/>
+        </w:rPr>
+      </w:pPr>
+      <w:r>
+        <w:rPr>
+          <w:rFonts w:ascii="Times New Roman" w:hAnsi="Times New Roman" w:cs="Times New Roman"/>
+          <w:noProof/>
+          <w:sz w:val="28"/>
+          <w:szCs w:val="28"/>
           <w:lang w:eastAsia="ru-RU"/>
         </w:rPr>
         <w:t>Интерфейс рассматриваемого</w:t>
@@ -1030,8 +1030,8 @@
         <w:rPr>
           <w:rFonts w:ascii="Times New Roman" w:hAnsi="Times New Roman" w:cs="Times New Roman"/>
           <w:noProof/>
-          <w:sz w:val="24"/>
-          <w:szCs w:val="24"/>
+          <w:sz w:val="28"/>
+          <w:szCs w:val="28"/>
           <w:lang w:eastAsia="ru-RU"/>
         </w:rPr>
         <w:t xml:space="preserve"> программн</w:t>
@@ -1040,8 +1040,8 @@
         <w:rPr>
           <w:rFonts w:ascii="Times New Roman" w:hAnsi="Times New Roman" w:cs="Times New Roman"/>
           <w:noProof/>
-          <w:sz w:val="24"/>
-          <w:szCs w:val="24"/>
+          <w:sz w:val="28"/>
+          <w:szCs w:val="28"/>
           <w:lang w:eastAsia="ru-RU"/>
         </w:rPr>
         <w:t xml:space="preserve">ого </w:t>
@@ -1050,8 +1050,8 @@
         <w:rPr>
           <w:rFonts w:ascii="Times New Roman" w:hAnsi="Times New Roman" w:cs="Times New Roman"/>
           <w:noProof/>
-          <w:sz w:val="24"/>
-          <w:szCs w:val="24"/>
+          <w:sz w:val="28"/>
+          <w:szCs w:val="28"/>
           <w:lang w:eastAsia="ru-RU"/>
         </w:rPr>
         <w:t>продукт</w:t>
@@ -1060,8 +1060,8 @@
         <w:rPr>
           <w:rFonts w:ascii="Times New Roman" w:hAnsi="Times New Roman" w:cs="Times New Roman"/>
           <w:noProof/>
-          <w:sz w:val="24"/>
-          <w:szCs w:val="24"/>
+          <w:sz w:val="28"/>
+          <w:szCs w:val="28"/>
           <w:lang w:eastAsia="ru-RU"/>
         </w:rPr>
         <w:t>а</w:t>
@@ -1070,8 +1070,8 @@
         <w:rPr>
           <w:rFonts w:ascii="Times New Roman" w:hAnsi="Times New Roman" w:cs="Times New Roman"/>
           <w:noProof/>
-          <w:sz w:val="24"/>
-          <w:szCs w:val="24"/>
+          <w:sz w:val="28"/>
+          <w:szCs w:val="28"/>
           <w:lang w:eastAsia="ru-RU"/>
         </w:rPr>
         <w:t xml:space="preserve"> </w:t>
@@ -1079,80 +1079,48 @@
       <w:r>
         <w:rPr>
           <w:rFonts w:ascii="Times New Roman" w:hAnsi="Times New Roman" w:cs="Times New Roman"/>
-          <w:sz w:val="24"/>
-          <w:szCs w:val="24"/>
+          <w:sz w:val="28"/>
+          <w:szCs w:val="28"/>
         </w:rPr>
         <w:t xml:space="preserve">прост и интуитивно понятен для пользователя. </w:t>
       </w:r>
       <w:r>
         <w:rPr>
           <w:rFonts w:ascii="Times New Roman" w:hAnsi="Times New Roman" w:cs="Times New Roman"/>
-          <w:sz w:val="24"/>
-          <w:szCs w:val="24"/>
-        </w:rPr>
-        <w:t>Цветовая палитра сайта и размеры шрифтов оптимальны.</w:t>
-      </w:r>
-      <w:r>
-        <w:rPr>
-          <w:rFonts w:ascii="Times New Roman" w:hAnsi="Times New Roman" w:cs="Times New Roman"/>
-          <w:sz w:val="24"/>
-          <w:szCs w:val="24"/>
-        </w:rPr>
-        <w:t xml:space="preserve"> </w:t>
-      </w:r>
-      <w:r>
-        <w:rPr>
-          <w:rFonts w:ascii="Times New Roman" w:hAnsi="Times New Roman" w:cs="Times New Roman"/>
-          <w:sz w:val="24"/>
-          <w:szCs w:val="24"/>
-        </w:rPr>
-        <w:t>Кнопки, формы и поля удобны для использования.</w:t>
-      </w:r>
-      <w:r>
-        <w:rPr>
-          <w:rFonts w:ascii="Times New Roman" w:hAnsi="Times New Roman" w:cs="Times New Roman"/>
-          <w:sz w:val="24"/>
-          <w:szCs w:val="24"/>
-        </w:rPr>
-        <w:t xml:space="preserve"> </w:t>
-      </w:r>
-      <w:r>
-        <w:rPr>
-          <w:rFonts w:ascii="Times New Roman" w:hAnsi="Times New Roman" w:cs="Times New Roman"/>
-          <w:sz w:val="24"/>
-          <w:szCs w:val="24"/>
-        </w:rPr>
-        <w:t xml:space="preserve">Главное меню доступно из любого раздела программного продукта. </w:t>
-      </w:r>
-      <w:r>
-        <w:rPr>
-          <w:rFonts w:ascii="Times New Roman" w:hAnsi="Times New Roman" w:cs="Times New Roman"/>
-          <w:sz w:val="24"/>
-          <w:szCs w:val="24"/>
+          <w:sz w:val="28"/>
+          <w:szCs w:val="28"/>
+        </w:rPr>
+        <w:t xml:space="preserve">Цветовая палитра сайта и размеры шрифтов оптимальны. Кнопки, формы и поля удобны для использования. Главное меню доступно из любого раздела программного продукта. </w:t>
+      </w:r>
+      <w:r>
+        <w:rPr>
+          <w:rFonts w:ascii="Times New Roman" w:hAnsi="Times New Roman" w:cs="Times New Roman"/>
+          <w:sz w:val="28"/>
+          <w:szCs w:val="28"/>
         </w:rPr>
         <w:t>Левая боковая панель с главным меню оснащена календарем. В случае затруднений в работе с программным продукто</w:t>
       </w:r>
       <w:r>
         <w:rPr>
           <w:rFonts w:ascii="Times New Roman" w:hAnsi="Times New Roman" w:cs="Times New Roman"/>
-          <w:sz w:val="24"/>
-          <w:szCs w:val="24"/>
+          <w:sz w:val="28"/>
+          <w:szCs w:val="28"/>
         </w:rPr>
         <w:t>м</w:t>
       </w:r>
       <w:r>
         <w:rPr>
           <w:rFonts w:ascii="Times New Roman" w:hAnsi="Times New Roman" w:cs="Times New Roman"/>
-          <w:sz w:val="24"/>
-          <w:szCs w:val="24"/>
+          <w:sz w:val="28"/>
+          <w:szCs w:val="28"/>
         </w:rPr>
         <w:t xml:space="preserve"> в главном меню присутствует центр помощи с подробными </w:t>
       </w:r>
       <w:r>
         <w:rPr>
           <w:rFonts w:ascii="Times New Roman" w:hAnsi="Times New Roman" w:cs="Times New Roman"/>
-          <w:sz w:val="24"/>
-          <w:szCs w:val="24"/>
+          <w:sz w:val="28"/>
+          <w:szCs w:val="28"/>
         </w:rPr>
         <w:t xml:space="preserve">инструкциями для пользователя. </w:t>
       </w:r>
@@ -1163,26 +1131,26 @@
         <w:jc w:val="both"/>
         <w:rPr>
           <w:rFonts w:ascii="Times New Roman" w:hAnsi="Times New Roman" w:cs="Times New Roman"/>
-          <w:sz w:val="24"/>
-          <w:szCs w:val="24"/>
-        </w:rPr>
-      </w:pPr>
-    </w:p>
-    <w:p>
-      <w:pPr>
-        <w:pStyle w:val="a3"/>
-        <w:jc w:val="both"/>
-        <w:rPr>
-          <w:rFonts w:ascii="Times New Roman" w:hAnsi="Times New Roman" w:cs="Times New Roman"/>
-          <w:sz w:val="24"/>
-          <w:szCs w:val="24"/>
-        </w:rPr>
-      </w:pPr>
-      <w:r>
-        <w:rPr>
-          <w:rFonts w:ascii="Times New Roman" w:hAnsi="Times New Roman" w:cs="Times New Roman"/>
-          <w:sz w:val="24"/>
-          <w:szCs w:val="24"/>
+          <w:sz w:val="28"/>
+          <w:szCs w:val="28"/>
+        </w:rPr>
+      </w:pPr>
+    </w:p>
+    <w:p>
+      <w:pPr>
+        <w:pStyle w:val="a3"/>
+        <w:jc w:val="both"/>
+        <w:rPr>
+          <w:rFonts w:ascii="Times New Roman" w:hAnsi="Times New Roman" w:cs="Times New Roman"/>
+          <w:sz w:val="28"/>
+          <w:szCs w:val="28"/>
+        </w:rPr>
+      </w:pPr>
+      <w:r>
+        <w:rPr>
+          <w:rFonts w:ascii="Times New Roman" w:hAnsi="Times New Roman" w:cs="Times New Roman"/>
+          <w:sz w:val="28"/>
+          <w:szCs w:val="28"/>
         </w:rPr>
         <w:t xml:space="preserve">Поскольку создание записи о приеме ветеринара в журнале записей является основным бизнес-процессом в данной работе, анализ интерфейса был начат с соответствующего раздела меню. </w:t>
       </w:r>
@@ -1193,28 +1161,29 @@
         <w:jc w:val="both"/>
         <w:rPr>
           <w:rFonts w:ascii="Times New Roman" w:hAnsi="Times New Roman" w:cs="Times New Roman"/>
-          <w:sz w:val="24"/>
-          <w:szCs w:val="24"/>
-        </w:rPr>
-      </w:pPr>
-    </w:p>
-    <w:p>
-      <w:pPr>
-        <w:pStyle w:val="a3"/>
-        <w:jc w:val="both"/>
-        <w:rPr>
-          <w:rFonts w:ascii="Times New Roman" w:hAnsi="Times New Roman" w:cs="Times New Roman"/>
-          <w:sz w:val="24"/>
-          <w:szCs w:val="24"/>
-        </w:rPr>
-      </w:pPr>
-      <w:r>
-        <w:rPr>
-          <w:noProof/>
-          <w:sz w:val="24"/>
-          <w:szCs w:val="24"/>
-          <w:lang w:eastAsia="ru-RU"/>
-        </w:rPr>
+          <w:sz w:val="28"/>
+          <w:szCs w:val="28"/>
+        </w:rPr>
+      </w:pPr>
+    </w:p>
+    <w:p>
+      <w:pPr>
+        <w:pStyle w:val="a3"/>
+        <w:jc w:val="both"/>
+        <w:rPr>
+          <w:rFonts w:ascii="Times New Roman" w:hAnsi="Times New Roman" w:cs="Times New Roman"/>
+          <w:sz w:val="28"/>
+          <w:szCs w:val="28"/>
+        </w:rPr>
+      </w:pPr>
+      <w:r>
+        <w:rPr>
+          <w:noProof/>
+          <w:sz w:val="28"/>
+          <w:szCs w:val="28"/>
+          <w:lang w:eastAsia="ru-RU"/>
+        </w:rPr>
+        <w:lastRenderedPageBreak/>
         <w:drawing>
           <wp:inline distT="0" distB="0" distL="0" distR="0" wp14:anchorId="3DEA3474" wp14:editId="5CEB16C3">
             <wp:extent cx="5475705" cy="2965836"/>
@@ -1259,14 +1228,14 @@
         <w:rPr>
           <w:rFonts w:ascii="Times New Roman" w:hAnsi="Times New Roman" w:cs="Times New Roman"/>
           <w:sz w:val="24"/>
-          <w:szCs w:val="24"/>
-        </w:rPr>
-      </w:pPr>
-      <w:r>
-        <w:rPr>
-          <w:rFonts w:ascii="Times New Roman" w:hAnsi="Times New Roman" w:cs="Times New Roman"/>
-          <w:sz w:val="24"/>
-          <w:szCs w:val="24"/>
+          <w:szCs w:val="28"/>
+        </w:rPr>
+      </w:pPr>
+      <w:r>
+        <w:rPr>
+          <w:rFonts w:ascii="Times New Roman" w:hAnsi="Times New Roman" w:cs="Times New Roman"/>
+          <w:sz w:val="24"/>
+          <w:szCs w:val="28"/>
         </w:rPr>
         <w:t>Рис. 1 – Журнал записей</w:t>
       </w:r>
@@ -1277,64 +1246,55 @@
         <w:jc w:val="center"/>
         <w:rPr>
           <w:rFonts w:ascii="Times New Roman" w:hAnsi="Times New Roman" w:cs="Times New Roman"/>
-          <w:sz w:val="24"/>
-          <w:szCs w:val="24"/>
-        </w:rPr>
-      </w:pPr>
-    </w:p>
-    <w:p>
-      <w:pPr>
-        <w:pStyle w:val="a3"/>
-        <w:jc w:val="both"/>
-        <w:rPr>
-          <w:rFonts w:ascii="Times New Roman" w:hAnsi="Times New Roman" w:cs="Times New Roman"/>
-          <w:sz w:val="24"/>
-          <w:szCs w:val="24"/>
-        </w:rPr>
-      </w:pPr>
-      <w:r>
-        <w:rPr>
-          <w:rFonts w:ascii="Times New Roman" w:hAnsi="Times New Roman" w:cs="Times New Roman"/>
-          <w:sz w:val="24"/>
-          <w:szCs w:val="24"/>
-        </w:rPr>
-        <w:t xml:space="preserve">Журнал записей представляет собой таблицу дат с временной шкалой. При добавлении записи (рис.2) новая запись отображается в журнале в ячейке под </w:t>
-      </w:r>
-      <w:r>
-        <w:rPr>
-          <w:rFonts w:ascii="Times New Roman" w:hAnsi="Times New Roman" w:cs="Times New Roman"/>
-          <w:sz w:val="24"/>
-          <w:szCs w:val="24"/>
-        </w:rPr>
-        <w:lastRenderedPageBreak/>
-        <w:t>определенным временем, указанным в посещении. Запись снабжена пояснительным комментарием и описанием предоставленной услуги.</w:t>
-      </w:r>
-    </w:p>
-    <w:p>
-      <w:pPr>
-        <w:pStyle w:val="a3"/>
-        <w:jc w:val="both"/>
-        <w:rPr>
-          <w:rFonts w:ascii="Times New Roman" w:hAnsi="Times New Roman" w:cs="Times New Roman"/>
-          <w:sz w:val="24"/>
-          <w:szCs w:val="24"/>
-        </w:rPr>
-      </w:pPr>
-    </w:p>
-    <w:p>
-      <w:pPr>
-        <w:pStyle w:val="a3"/>
-        <w:rPr>
-          <w:rFonts w:ascii="Times New Roman" w:hAnsi="Times New Roman" w:cs="Times New Roman"/>
-          <w:sz w:val="24"/>
-          <w:szCs w:val="24"/>
-        </w:rPr>
-      </w:pPr>
-      <w:r>
-        <w:rPr>
-          <w:noProof/>
-          <w:sz w:val="24"/>
-          <w:szCs w:val="24"/>
+          <w:sz w:val="28"/>
+          <w:szCs w:val="28"/>
+        </w:rPr>
+      </w:pPr>
+    </w:p>
+    <w:p>
+      <w:pPr>
+        <w:pStyle w:val="a3"/>
+        <w:jc w:val="both"/>
+        <w:rPr>
+          <w:rFonts w:ascii="Times New Roman" w:hAnsi="Times New Roman" w:cs="Times New Roman"/>
+          <w:sz w:val="28"/>
+          <w:szCs w:val="28"/>
+        </w:rPr>
+      </w:pPr>
+      <w:r>
+        <w:rPr>
+          <w:rFonts w:ascii="Times New Roman" w:hAnsi="Times New Roman" w:cs="Times New Roman"/>
+          <w:sz w:val="28"/>
+          <w:szCs w:val="28"/>
+        </w:rPr>
+        <w:t>Журнал записей представляет собой таблицу дат с временной шкалой. При добавлении записи (рис.2) новая запись отображается в журнале в ячейке под определенным временем, указанным в посещении. Запись снабжена пояснительным комментарием и описанием предоставленной услуги.</w:t>
+      </w:r>
+    </w:p>
+    <w:p>
+      <w:pPr>
+        <w:pStyle w:val="a3"/>
+        <w:jc w:val="both"/>
+        <w:rPr>
+          <w:rFonts w:ascii="Times New Roman" w:hAnsi="Times New Roman" w:cs="Times New Roman"/>
+          <w:sz w:val="28"/>
+          <w:szCs w:val="28"/>
+        </w:rPr>
+      </w:pPr>
+    </w:p>
+    <w:p>
+      <w:pPr>
+        <w:pStyle w:val="a3"/>
+        <w:rPr>
+          <w:rFonts w:ascii="Times New Roman" w:hAnsi="Times New Roman" w:cs="Times New Roman"/>
+          <w:sz w:val="28"/>
+          <w:szCs w:val="28"/>
+        </w:rPr>
+      </w:pPr>
+      <w:r>
+        <w:rPr>
+          <w:noProof/>
+          <w:sz w:val="28"/>
+          <w:szCs w:val="28"/>
           <w:lang w:eastAsia="ru-RU"/>
         </w:rPr>
         <w:drawing>
@@ -1381,14 +1341,14 @@
         <w:rPr>
           <w:rFonts w:ascii="Times New Roman" w:hAnsi="Times New Roman" w:cs="Times New Roman"/>
           <w:sz w:val="24"/>
-          <w:szCs w:val="24"/>
-        </w:rPr>
-      </w:pPr>
-      <w:r>
-        <w:rPr>
-          <w:rFonts w:ascii="Times New Roman" w:hAnsi="Times New Roman" w:cs="Times New Roman"/>
-          <w:sz w:val="24"/>
-          <w:szCs w:val="24"/>
+          <w:szCs w:val="28"/>
+        </w:rPr>
+      </w:pPr>
+      <w:r>
+        <w:rPr>
+          <w:rFonts w:ascii="Times New Roman" w:hAnsi="Times New Roman" w:cs="Times New Roman"/>
+          <w:sz w:val="24"/>
+          <w:szCs w:val="28"/>
         </w:rPr>
         <w:t xml:space="preserve">Рис. 2 – Добавление записи в журнал записей </w:t>
       </w:r>
@@ -1399,63 +1359,72 @@
         <w:jc w:val="center"/>
         <w:rPr>
           <w:rFonts w:ascii="Times New Roman" w:hAnsi="Times New Roman" w:cs="Times New Roman"/>
-          <w:sz w:val="24"/>
-          <w:szCs w:val="24"/>
-        </w:rPr>
-      </w:pPr>
-    </w:p>
-    <w:p>
-      <w:pPr>
-        <w:pStyle w:val="a3"/>
-        <w:jc w:val="both"/>
-        <w:rPr>
-          <w:rFonts w:ascii="Times New Roman" w:hAnsi="Times New Roman" w:cs="Times New Roman"/>
-          <w:sz w:val="24"/>
-          <w:szCs w:val="24"/>
-        </w:rPr>
-      </w:pPr>
-      <w:r>
-        <w:rPr>
-          <w:rFonts w:ascii="Times New Roman" w:hAnsi="Times New Roman" w:cs="Times New Roman"/>
-          <w:sz w:val="24"/>
-          <w:szCs w:val="24"/>
+          <w:sz w:val="28"/>
+          <w:szCs w:val="28"/>
+        </w:rPr>
+      </w:pPr>
+    </w:p>
+    <w:p>
+      <w:pPr>
+        <w:pStyle w:val="a3"/>
+        <w:jc w:val="both"/>
+        <w:rPr>
+          <w:rFonts w:ascii="Times New Roman" w:hAnsi="Times New Roman" w:cs="Times New Roman"/>
+          <w:sz w:val="28"/>
+          <w:szCs w:val="28"/>
+        </w:rPr>
+      </w:pPr>
+      <w:r>
+        <w:rPr>
+          <w:rFonts w:ascii="Times New Roman" w:hAnsi="Times New Roman" w:cs="Times New Roman"/>
+          <w:sz w:val="28"/>
+          <w:szCs w:val="28"/>
         </w:rPr>
         <w:t xml:space="preserve">Добавляемая запись о приеме ветеринара </w:t>
       </w:r>
       <w:r>
         <w:rPr>
           <w:rFonts w:ascii="Times New Roman" w:hAnsi="Times New Roman" w:cs="Times New Roman"/>
-          <w:sz w:val="24"/>
-          <w:szCs w:val="24"/>
-        </w:rPr>
-        <w:t>по умолчанию сохраняется со статусом «клиент пришел», который можно изменить в зависимости от ситуации. В случае, если клиент уже ранее пользовался услугами ветеринарной клиники, в правой части формы появляется соответствующая запись. После заполнения формы для добавления записи и сохранения вся информация сохраняется в базе данных и отображается в общем журнале записей (рис. 1).</w:t>
-      </w:r>
-    </w:p>
-    <w:p>
-      <w:pPr>
-        <w:pStyle w:val="a3"/>
-        <w:rPr>
-          <w:rFonts w:ascii="Times New Roman" w:hAnsi="Times New Roman" w:cs="Times New Roman"/>
-          <w:sz w:val="24"/>
-          <w:szCs w:val="24"/>
-        </w:rPr>
-      </w:pPr>
-    </w:p>
-    <w:p>
-      <w:pPr>
-        <w:pStyle w:val="a3"/>
-        <w:rPr>
-          <w:rFonts w:ascii="Times New Roman" w:hAnsi="Times New Roman" w:cs="Times New Roman"/>
-          <w:sz w:val="24"/>
-          <w:szCs w:val="24"/>
+          <w:sz w:val="28"/>
+          <w:szCs w:val="28"/>
+        </w:rPr>
+        <w:t xml:space="preserve">по умолчанию сохраняется со статусом «клиент пришел», который можно изменить в зависимости от ситуации. В случае, если клиент уже ранее пользовался услугами ветеринарной клиники, в правой части формы появляется соответствующая запись. После заполнения формы для добавления </w:t>
+      </w:r>
+      <w:r>
+        <w:rPr>
+          <w:rFonts w:ascii="Times New Roman" w:hAnsi="Times New Roman" w:cs="Times New Roman"/>
+          <w:sz w:val="28"/>
+          <w:szCs w:val="28"/>
+        </w:rPr>
+        <w:lastRenderedPageBreak/>
+        <w:t>записи и сохранения вся информация сохраняется в базе данных и отображается в общем журнале записей (рис. 1).</w:t>
+      </w:r>
+    </w:p>
+    <w:p>
+      <w:pPr>
+        <w:pStyle w:val="a3"/>
+        <w:rPr>
+          <w:rFonts w:ascii="Times New Roman" w:hAnsi="Times New Roman" w:cs="Times New Roman"/>
+          <w:sz w:val="28"/>
+          <w:szCs w:val="28"/>
+        </w:rPr>
+      </w:pPr>
+    </w:p>
+    <w:p>
+      <w:pPr>
+        <w:pStyle w:val="a3"/>
+        <w:rPr>
+          <w:rFonts w:ascii="Times New Roman" w:hAnsi="Times New Roman" w:cs="Times New Roman"/>
+          <w:sz w:val="28"/>
+          <w:szCs w:val="28"/>
           <w:lang w:val="en-US"/>
         </w:rPr>
       </w:pPr>
       <w:r>
         <w:rPr>
           <w:noProof/>
-          <w:sz w:val="24"/>
-          <w:szCs w:val="24"/>
+          <w:sz w:val="28"/>
+          <w:szCs w:val="28"/>
           <w:lang w:eastAsia="ru-RU"/>
         </w:rPr>
         <w:drawing>
@@ -1502,14 +1471,14 @@
         <w:rPr>
           <w:rFonts w:ascii="Times New Roman" w:hAnsi="Times New Roman" w:cs="Times New Roman"/>
           <w:sz w:val="24"/>
-          <w:szCs w:val="24"/>
-        </w:rPr>
-      </w:pPr>
-      <w:r>
-        <w:rPr>
-          <w:rFonts w:ascii="Times New Roman" w:hAnsi="Times New Roman" w:cs="Times New Roman"/>
-          <w:sz w:val="24"/>
-          <w:szCs w:val="24"/>
+          <w:szCs w:val="28"/>
+        </w:rPr>
+      </w:pPr>
+      <w:r>
+        <w:rPr>
+          <w:rFonts w:ascii="Times New Roman" w:hAnsi="Times New Roman" w:cs="Times New Roman"/>
+          <w:sz w:val="24"/>
+          <w:szCs w:val="28"/>
         </w:rPr>
         <w:t xml:space="preserve">Рис. </w:t>
       </w:r>
@@ -1517,7 +1486,7 @@
         <w:rPr>
           <w:rFonts w:ascii="Times New Roman" w:hAnsi="Times New Roman" w:cs="Times New Roman"/>
           <w:sz w:val="24"/>
-          <w:szCs w:val="24"/>
+          <w:szCs w:val="28"/>
         </w:rPr>
         <w:t>3</w:t>
       </w:r>
@@ -1525,7 +1494,7 @@
         <w:rPr>
           <w:rFonts w:ascii="Times New Roman" w:hAnsi="Times New Roman" w:cs="Times New Roman"/>
           <w:sz w:val="24"/>
-          <w:szCs w:val="24"/>
+          <w:szCs w:val="28"/>
         </w:rPr>
         <w:t xml:space="preserve"> – Раздел «Записи»</w:t>
       </w:r>
@@ -1536,26 +1505,26 @@
         <w:jc w:val="center"/>
         <w:rPr>
           <w:rFonts w:ascii="Times New Roman" w:hAnsi="Times New Roman" w:cs="Times New Roman"/>
-          <w:sz w:val="24"/>
-          <w:szCs w:val="24"/>
-        </w:rPr>
-      </w:pPr>
-    </w:p>
-    <w:p>
-      <w:pPr>
-        <w:pStyle w:val="a3"/>
-        <w:jc w:val="both"/>
-        <w:rPr>
-          <w:rFonts w:ascii="Times New Roman" w:hAnsi="Times New Roman" w:cs="Times New Roman"/>
-          <w:sz w:val="24"/>
-          <w:szCs w:val="24"/>
-        </w:rPr>
-      </w:pPr>
-      <w:r>
-        <w:rPr>
-          <w:rFonts w:ascii="Times New Roman" w:hAnsi="Times New Roman" w:cs="Times New Roman"/>
-          <w:sz w:val="24"/>
-          <w:szCs w:val="24"/>
+          <w:sz w:val="28"/>
+          <w:szCs w:val="28"/>
+        </w:rPr>
+      </w:pPr>
+    </w:p>
+    <w:p>
+      <w:pPr>
+        <w:pStyle w:val="a3"/>
+        <w:jc w:val="both"/>
+        <w:rPr>
+          <w:rFonts w:ascii="Times New Roman" w:hAnsi="Times New Roman" w:cs="Times New Roman"/>
+          <w:sz w:val="28"/>
+          <w:szCs w:val="28"/>
+        </w:rPr>
+      </w:pPr>
+      <w:r>
+        <w:rPr>
+          <w:rFonts w:ascii="Times New Roman" w:hAnsi="Times New Roman" w:cs="Times New Roman"/>
+          <w:sz w:val="28"/>
+          <w:szCs w:val="28"/>
         </w:rPr>
         <w:t xml:space="preserve">В разделе «Записи» присутствует возможность просмотра записей о приеме у ветеринара и их фильтрация о определенным критериям – по дате визита, по категориям, а также поиск по клиенту или сотруднику. </w:t>
       </w:r>
@@ -1565,18 +1534,18 @@
         <w:pStyle w:val="a3"/>
         <w:rPr>
           <w:rFonts w:ascii="Times New Roman" w:hAnsi="Times New Roman" w:cs="Times New Roman"/>
-          <w:sz w:val="24"/>
-          <w:szCs w:val="24"/>
-        </w:rPr>
-      </w:pPr>
-    </w:p>
-    <w:p>
-      <w:pPr>
-        <w:pStyle w:val="a3"/>
-        <w:rPr>
-          <w:rFonts w:ascii="Times New Roman" w:hAnsi="Times New Roman" w:cs="Times New Roman"/>
-          <w:sz w:val="24"/>
-          <w:szCs w:val="24"/>
+          <w:sz w:val="28"/>
+          <w:szCs w:val="28"/>
+        </w:rPr>
+      </w:pPr>
+    </w:p>
+    <w:p>
+      <w:pPr>
+        <w:pStyle w:val="a3"/>
+        <w:rPr>
+          <w:rFonts w:ascii="Times New Roman" w:hAnsi="Times New Roman" w:cs="Times New Roman"/>
+          <w:sz w:val="28"/>
+          <w:szCs w:val="28"/>
         </w:rPr>
       </w:pPr>
     </w:p>
@@ -1591,16 +1560,16 @@
         <w:rPr>
           <w:rFonts w:ascii="Times New Roman" w:hAnsi="Times New Roman" w:cs="Times New Roman"/>
           <w:b/>
-          <w:sz w:val="24"/>
-          <w:szCs w:val="24"/>
+          <w:sz w:val="28"/>
+          <w:szCs w:val="28"/>
         </w:rPr>
       </w:pPr>
       <w:r>
         <w:rPr>
           <w:rFonts w:ascii="Times New Roman" w:hAnsi="Times New Roman" w:cs="Times New Roman"/>
           <w:b/>
-          <w:sz w:val="24"/>
-          <w:szCs w:val="24"/>
+          <w:sz w:val="28"/>
+          <w:szCs w:val="28"/>
         </w:rPr>
         <w:t>Описание меню:</w:t>
       </w:r>
@@ -1609,8 +1578,8 @@
           <w:rFonts w:ascii="Times New Roman" w:hAnsi="Times New Roman" w:cs="Times New Roman"/>
           <w:b/>
           <w:noProof/>
-          <w:sz w:val="24"/>
-          <w:szCs w:val="24"/>
+          <w:sz w:val="28"/>
+          <w:szCs w:val="28"/>
           <w:lang w:eastAsia="ru-RU"/>
         </w:rPr>
         <w:t xml:space="preserve"> </w:t>
@@ -1626,16 +1595,16 @@
         <w:jc w:val="both"/>
         <w:rPr>
           <w:rFonts w:ascii="Times New Roman" w:hAnsi="Times New Roman" w:cs="Times New Roman"/>
-          <w:sz w:val="24"/>
-          <w:szCs w:val="24"/>
-        </w:rPr>
-      </w:pPr>
-      <w:r>
-        <w:rPr>
-          <w:rFonts w:ascii="Times New Roman" w:hAnsi="Times New Roman" w:cs="Times New Roman"/>
-          <w:noProof/>
-          <w:sz w:val="24"/>
-          <w:szCs w:val="24"/>
+          <w:sz w:val="28"/>
+          <w:szCs w:val="28"/>
+        </w:rPr>
+      </w:pPr>
+      <w:r>
+        <w:rPr>
+          <w:rFonts w:ascii="Times New Roman" w:hAnsi="Times New Roman" w:cs="Times New Roman"/>
+          <w:noProof/>
+          <w:sz w:val="28"/>
+          <w:szCs w:val="28"/>
           <w:lang w:eastAsia="ru-RU"/>
         </w:rPr>
         <w:t xml:space="preserve">Сотрудники – управление списком сотрудников, добавление нвого сотрудника, основная информация о сторуднике, нстройка услуг сотрудника и пр. </w:t>
@@ -1651,16 +1620,16 @@
         <w:jc w:val="both"/>
         <w:rPr>
           <w:rFonts w:ascii="Times New Roman" w:hAnsi="Times New Roman" w:cs="Times New Roman"/>
-          <w:sz w:val="24"/>
-          <w:szCs w:val="24"/>
-        </w:rPr>
-      </w:pPr>
-      <w:r>
-        <w:rPr>
-          <w:rFonts w:ascii="Times New Roman" w:hAnsi="Times New Roman" w:cs="Times New Roman"/>
-          <w:noProof/>
-          <w:sz w:val="24"/>
-          <w:szCs w:val="24"/>
+          <w:sz w:val="28"/>
+          <w:szCs w:val="28"/>
+        </w:rPr>
+      </w:pPr>
+      <w:r>
+        <w:rPr>
+          <w:rFonts w:ascii="Times New Roman" w:hAnsi="Times New Roman" w:cs="Times New Roman"/>
+          <w:noProof/>
+          <w:sz w:val="28"/>
+          <w:szCs w:val="28"/>
           <w:lang w:eastAsia="ru-RU"/>
         </w:rPr>
         <w:t>Клиенты – управление клиентской базы компании.</w:t>
@@ -1676,16 +1645,16 @@
         <w:jc w:val="both"/>
         <w:rPr>
           <w:rFonts w:ascii="Times New Roman" w:hAnsi="Times New Roman" w:cs="Times New Roman"/>
-          <w:sz w:val="24"/>
-          <w:szCs w:val="24"/>
-        </w:rPr>
-      </w:pPr>
-      <w:r>
-        <w:rPr>
-          <w:rFonts w:ascii="Times New Roman" w:hAnsi="Times New Roman" w:cs="Times New Roman"/>
-          <w:noProof/>
-          <w:sz w:val="24"/>
-          <w:szCs w:val="24"/>
+          <w:sz w:val="28"/>
+          <w:szCs w:val="28"/>
+        </w:rPr>
+      </w:pPr>
+      <w:r>
+        <w:rPr>
+          <w:rFonts w:ascii="Times New Roman" w:hAnsi="Times New Roman" w:cs="Times New Roman"/>
+          <w:noProof/>
+          <w:sz w:val="28"/>
+          <w:szCs w:val="28"/>
           <w:lang w:eastAsia="ru-RU"/>
         </w:rPr>
         <w:t>Обзор – сводка об операциях с данными, записях, событиях, отзывах и сообщениях.</w:t>
@@ -1701,16 +1670,16 @@
         <w:jc w:val="both"/>
         <w:rPr>
           <w:rFonts w:ascii="Times New Roman" w:hAnsi="Times New Roman" w:cs="Times New Roman"/>
-          <w:sz w:val="24"/>
-          <w:szCs w:val="24"/>
-        </w:rPr>
-      </w:pPr>
-      <w:r>
-        <w:rPr>
-          <w:rFonts w:ascii="Times New Roman" w:hAnsi="Times New Roman" w:cs="Times New Roman"/>
-          <w:noProof/>
-          <w:sz w:val="24"/>
-          <w:szCs w:val="24"/>
+          <w:sz w:val="28"/>
+          <w:szCs w:val="28"/>
+        </w:rPr>
+      </w:pPr>
+      <w:r>
+        <w:rPr>
+          <w:rFonts w:ascii="Times New Roman" w:hAnsi="Times New Roman" w:cs="Times New Roman"/>
+          <w:noProof/>
+          <w:sz w:val="28"/>
+          <w:szCs w:val="28"/>
           <w:lang w:eastAsia="ru-RU"/>
         </w:rPr>
         <w:t xml:space="preserve">Аналитика – основные показатели по услугам, заполненности, количестве уникальных клиентов. Возможность создание финансового отчета и </w:t>
@@ -1719,8 +1688,8 @@
         <w:rPr>
           <w:rFonts w:ascii="Times New Roman" w:hAnsi="Times New Roman" w:cs="Times New Roman"/>
           <w:noProof/>
-          <w:sz w:val="24"/>
-          <w:szCs w:val="24"/>
+          <w:sz w:val="28"/>
+          <w:szCs w:val="28"/>
           <w:lang w:val="en-US" w:eastAsia="ru-RU"/>
         </w:rPr>
         <w:t>P</w:t>
@@ -1729,8 +1698,8 @@
         <w:rPr>
           <w:rFonts w:ascii="Times New Roman" w:hAnsi="Times New Roman" w:cs="Times New Roman"/>
           <w:noProof/>
-          <w:sz w:val="24"/>
-          <w:szCs w:val="24"/>
+          <w:sz w:val="28"/>
+          <w:szCs w:val="28"/>
           <w:lang w:eastAsia="ru-RU"/>
         </w:rPr>
         <w:t>&amp;</w:t>
@@ -1739,8 +1708,8 @@
         <w:rPr>
           <w:rFonts w:ascii="Times New Roman" w:hAnsi="Times New Roman" w:cs="Times New Roman"/>
           <w:noProof/>
-          <w:sz w:val="24"/>
-          <w:szCs w:val="24"/>
+          <w:sz w:val="28"/>
+          <w:szCs w:val="28"/>
           <w:lang w:val="en-US" w:eastAsia="ru-RU"/>
         </w:rPr>
         <w:t>L</w:t>
@@ -1749,8 +1718,8 @@
         <w:rPr>
           <w:rFonts w:ascii="Times New Roman" w:hAnsi="Times New Roman" w:cs="Times New Roman"/>
           <w:noProof/>
-          <w:sz w:val="24"/>
-          <w:szCs w:val="24"/>
+          <w:sz w:val="28"/>
+          <w:szCs w:val="28"/>
           <w:lang w:eastAsia="ru-RU"/>
         </w:rPr>
         <w:t xml:space="preserve"> отчета</w:t>
@@ -1759,8 +1728,8 @@
         <w:rPr>
           <w:rFonts w:ascii="Times New Roman" w:hAnsi="Times New Roman" w:cs="Times New Roman"/>
           <w:noProof/>
-          <w:sz w:val="24"/>
-          <w:szCs w:val="24"/>
+          <w:sz w:val="28"/>
+          <w:szCs w:val="28"/>
           <w:lang w:eastAsia="ru-RU"/>
         </w:rPr>
         <w:t xml:space="preserve">, отчетов по кассе за день. Анализ продаж, списания товаров и остатков на складе. </w:t>
@@ -1776,16 +1745,16 @@
         <w:jc w:val="both"/>
         <w:rPr>
           <w:rFonts w:ascii="Times New Roman" w:hAnsi="Times New Roman" w:cs="Times New Roman"/>
-          <w:sz w:val="24"/>
-          <w:szCs w:val="24"/>
-        </w:rPr>
-      </w:pPr>
-      <w:r>
-        <w:rPr>
-          <w:rFonts w:ascii="Times New Roman" w:hAnsi="Times New Roman" w:cs="Times New Roman"/>
-          <w:noProof/>
-          <w:sz w:val="24"/>
-          <w:szCs w:val="24"/>
+          <w:sz w:val="28"/>
+          <w:szCs w:val="28"/>
+        </w:rPr>
+      </w:pPr>
+      <w:r>
+        <w:rPr>
+          <w:rFonts w:ascii="Times New Roman" w:hAnsi="Times New Roman" w:cs="Times New Roman"/>
+          <w:noProof/>
+          <w:sz w:val="28"/>
+          <w:szCs w:val="28"/>
           <w:lang w:eastAsia="ru-RU"/>
         </w:rPr>
         <w:t>Финансы</w:t>
@@ -1794,8 +1763,8 @@
         <w:rPr>
           <w:rFonts w:ascii="Times New Roman" w:hAnsi="Times New Roman" w:cs="Times New Roman"/>
           <w:noProof/>
-          <w:sz w:val="24"/>
-          <w:szCs w:val="24"/>
+          <w:sz w:val="28"/>
+          <w:szCs w:val="28"/>
           <w:lang w:eastAsia="ru-RU"/>
         </w:rPr>
         <w:t xml:space="preserve"> – имеет схожий функционал, что и раздел «Аналитика». Позволяет создавать отчеты по выручке за день, </w:t>
@@ -1804,8 +1773,8 @@
         <w:rPr>
           <w:rFonts w:ascii="Times New Roman" w:hAnsi="Times New Roman" w:cs="Times New Roman"/>
           <w:noProof/>
-          <w:sz w:val="24"/>
-          <w:szCs w:val="24"/>
+          <w:sz w:val="28"/>
+          <w:szCs w:val="28"/>
           <w:lang w:val="en-US" w:eastAsia="ru-RU"/>
         </w:rPr>
         <w:t>P</w:t>
@@ -1814,8 +1783,8 @@
         <w:rPr>
           <w:rFonts w:ascii="Times New Roman" w:hAnsi="Times New Roman" w:cs="Times New Roman"/>
           <w:noProof/>
-          <w:sz w:val="24"/>
-          <w:szCs w:val="24"/>
+          <w:sz w:val="28"/>
+          <w:szCs w:val="28"/>
           <w:lang w:eastAsia="ru-RU"/>
         </w:rPr>
         <w:t>&amp;</w:t>
@@ -1824,8 +1793,8 @@
         <w:rPr>
           <w:rFonts w:ascii="Times New Roman" w:hAnsi="Times New Roman" w:cs="Times New Roman"/>
           <w:noProof/>
-          <w:sz w:val="24"/>
-          <w:szCs w:val="24"/>
+          <w:sz w:val="28"/>
+          <w:szCs w:val="28"/>
           <w:lang w:val="en-US" w:eastAsia="ru-RU"/>
         </w:rPr>
         <w:t>L</w:t>
@@ -1834,8 +1803,8 @@
         <w:rPr>
           <w:rFonts w:ascii="Times New Roman" w:hAnsi="Times New Roman" w:cs="Times New Roman"/>
           <w:noProof/>
-          <w:sz w:val="24"/>
-          <w:szCs w:val="24"/>
+          <w:sz w:val="28"/>
+          <w:szCs w:val="28"/>
           <w:lang w:eastAsia="ru-RU"/>
         </w:rPr>
         <w:t xml:space="preserve"> отчеты, просматривать все совершенные финансовые операции. Поддерживает онлайн-оплату. </w:t>
@@ -1851,16 +1820,16 @@
         <w:jc w:val="both"/>
         <w:rPr>
           <w:rFonts w:ascii="Times New Roman" w:hAnsi="Times New Roman" w:cs="Times New Roman"/>
-          <w:sz w:val="24"/>
-          <w:szCs w:val="24"/>
-        </w:rPr>
-      </w:pPr>
-      <w:r>
-        <w:rPr>
-          <w:rFonts w:ascii="Times New Roman" w:hAnsi="Times New Roman" w:cs="Times New Roman"/>
-          <w:noProof/>
-          <w:sz w:val="24"/>
-          <w:szCs w:val="24"/>
+          <w:sz w:val="28"/>
+          <w:szCs w:val="28"/>
+        </w:rPr>
+      </w:pPr>
+      <w:r>
+        <w:rPr>
+          <w:rFonts w:ascii="Times New Roman" w:hAnsi="Times New Roman" w:cs="Times New Roman"/>
+          <w:noProof/>
+          <w:sz w:val="28"/>
+          <w:szCs w:val="28"/>
           <w:lang w:eastAsia="ru-RU"/>
         </w:rPr>
         <w:t>Расчет зарплат</w:t>
@@ -1869,8 +1838,8 @@
         <w:rPr>
           <w:rFonts w:ascii="Times New Roman" w:hAnsi="Times New Roman" w:cs="Times New Roman"/>
           <w:noProof/>
-          <w:sz w:val="24"/>
-          <w:szCs w:val="24"/>
+          <w:sz w:val="28"/>
+          <w:szCs w:val="28"/>
           <w:lang w:eastAsia="ru-RU"/>
         </w:rPr>
         <w:t xml:space="preserve"> </w:t>
@@ -1879,8 +1848,8 @@
         <w:rPr>
           <w:rFonts w:ascii="Times New Roman" w:hAnsi="Times New Roman" w:cs="Times New Roman"/>
           <w:noProof/>
-          <w:sz w:val="24"/>
-          <w:szCs w:val="24"/>
+          <w:sz w:val="28"/>
+          <w:szCs w:val="28"/>
           <w:lang w:eastAsia="ru-RU"/>
         </w:rPr>
         <w:t>–</w:t>
@@ -1889,8 +1858,8 @@
         <w:rPr>
           <w:rFonts w:ascii="Times New Roman" w:hAnsi="Times New Roman" w:cs="Times New Roman"/>
           <w:noProof/>
-          <w:sz w:val="24"/>
-          <w:szCs w:val="24"/>
+          <w:sz w:val="28"/>
+          <w:szCs w:val="28"/>
           <w:lang w:eastAsia="ru-RU"/>
         </w:rPr>
         <w:t xml:space="preserve"> </w:t>
@@ -1899,8 +1868,8 @@
         <w:rPr>
           <w:rFonts w:ascii="Times New Roman" w:hAnsi="Times New Roman" w:cs="Times New Roman"/>
           <w:noProof/>
-          <w:sz w:val="24"/>
-          <w:szCs w:val="24"/>
+          <w:sz w:val="28"/>
+          <w:szCs w:val="28"/>
           <w:lang w:eastAsia="ru-RU"/>
         </w:rPr>
         <w:t>позволяет создавать расчетную ведомость, просматривать расчеты за день и за определенный период, изменять правила и схемы расчета.</w:t>
@@ -1916,26 +1885,27 @@
         <w:jc w:val="both"/>
         <w:rPr>
           <w:rFonts w:ascii="Times New Roman" w:hAnsi="Times New Roman" w:cs="Times New Roman"/>
-          <w:sz w:val="24"/>
-          <w:szCs w:val="24"/>
-        </w:rPr>
-      </w:pPr>
-      <w:r>
-        <w:rPr>
-          <w:rFonts w:ascii="Times New Roman" w:hAnsi="Times New Roman" w:cs="Times New Roman"/>
-          <w:noProof/>
-          <w:sz w:val="24"/>
-          <w:szCs w:val="24"/>
-          <w:lang w:eastAsia="ru-RU"/>
-        </w:rPr>
+          <w:sz w:val="28"/>
+          <w:szCs w:val="28"/>
+        </w:rPr>
+      </w:pPr>
+      <w:r>
+        <w:rPr>
+          <w:rFonts w:ascii="Times New Roman" w:hAnsi="Times New Roman" w:cs="Times New Roman"/>
+          <w:noProof/>
+          <w:sz w:val="28"/>
+          <w:szCs w:val="28"/>
+          <w:lang w:eastAsia="ru-RU"/>
+        </w:rPr>
+        <w:lastRenderedPageBreak/>
         <w:t>Склад</w:t>
       </w:r>
       <w:r>
         <w:rPr>
           <w:rFonts w:ascii="Times New Roman" w:hAnsi="Times New Roman" w:cs="Times New Roman"/>
           <w:noProof/>
-          <w:sz w:val="24"/>
-          <w:szCs w:val="24"/>
+          <w:sz w:val="28"/>
+          <w:szCs w:val="28"/>
           <w:lang w:eastAsia="ru-RU"/>
         </w:rPr>
         <w:t xml:space="preserve"> – проведение складских операций, инвентаризации, создание анализа расходоов материалов, списания товаров. Создание и печать товарных ценников. </w:t>
@@ -1951,16 +1921,16 @@
         <w:jc w:val="both"/>
         <w:rPr>
           <w:rFonts w:ascii="Times New Roman" w:hAnsi="Times New Roman" w:cs="Times New Roman"/>
-          <w:sz w:val="24"/>
-          <w:szCs w:val="24"/>
-        </w:rPr>
-      </w:pPr>
-      <w:r>
-        <w:rPr>
-          <w:rFonts w:ascii="Times New Roman" w:hAnsi="Times New Roman" w:cs="Times New Roman"/>
-          <w:noProof/>
-          <w:sz w:val="24"/>
-          <w:szCs w:val="24"/>
+          <w:sz w:val="28"/>
+          <w:szCs w:val="28"/>
+        </w:rPr>
+      </w:pPr>
+      <w:r>
+        <w:rPr>
+          <w:rFonts w:ascii="Times New Roman" w:hAnsi="Times New Roman" w:cs="Times New Roman"/>
+          <w:noProof/>
+          <w:sz w:val="28"/>
+          <w:szCs w:val="28"/>
           <w:lang w:eastAsia="ru-RU"/>
         </w:rPr>
         <w:t>Онлайн-запись</w:t>
@@ -1969,8 +1939,8 @@
         <w:rPr>
           <w:rFonts w:ascii="Times New Roman" w:hAnsi="Times New Roman" w:cs="Times New Roman"/>
           <w:noProof/>
-          <w:sz w:val="24"/>
-          <w:szCs w:val="24"/>
+          <w:sz w:val="28"/>
+          <w:szCs w:val="28"/>
           <w:lang w:eastAsia="ru-RU"/>
         </w:rPr>
         <w:t xml:space="preserve"> – позволяет производить онлайн-запись через разные ресурсы – веб-сайт, мобильное приложение, социальные сети, чат-бот и т.п.</w:t>
@@ -1986,16 +1956,16 @@
         <w:jc w:val="both"/>
         <w:rPr>
           <w:rFonts w:ascii="Times New Roman" w:hAnsi="Times New Roman" w:cs="Times New Roman"/>
-          <w:sz w:val="24"/>
-          <w:szCs w:val="24"/>
-        </w:rPr>
-      </w:pPr>
-      <w:r>
-        <w:rPr>
-          <w:rFonts w:ascii="Times New Roman" w:hAnsi="Times New Roman" w:cs="Times New Roman"/>
-          <w:noProof/>
-          <w:sz w:val="24"/>
-          <w:szCs w:val="24"/>
+          <w:sz w:val="28"/>
+          <w:szCs w:val="28"/>
+        </w:rPr>
+      </w:pPr>
+      <w:r>
+        <w:rPr>
+          <w:rFonts w:ascii="Times New Roman" w:hAnsi="Times New Roman" w:cs="Times New Roman"/>
+          <w:noProof/>
+          <w:sz w:val="28"/>
+          <w:szCs w:val="28"/>
           <w:lang w:eastAsia="ru-RU"/>
         </w:rPr>
         <w:t>Настройки</w:t>
@@ -2004,8 +1974,8 @@
         <w:rPr>
           <w:rFonts w:ascii="Times New Roman" w:hAnsi="Times New Roman" w:cs="Times New Roman"/>
           <w:noProof/>
-          <w:sz w:val="24"/>
-          <w:szCs w:val="24"/>
+          <w:sz w:val="28"/>
+          <w:szCs w:val="28"/>
           <w:lang w:eastAsia="ru-RU"/>
         </w:rPr>
         <w:t xml:space="preserve"> – настройки информации о компании, о предостав</w:t>
@@ -2014,8 +1984,8 @@
         <w:rPr>
           <w:rFonts w:ascii="Times New Roman" w:hAnsi="Times New Roman" w:cs="Times New Roman"/>
           <w:noProof/>
-          <w:sz w:val="24"/>
-          <w:szCs w:val="24"/>
+          <w:sz w:val="28"/>
+          <w:szCs w:val="28"/>
           <w:lang w:eastAsia="ru-RU"/>
         </w:rPr>
         <w:t xml:space="preserve">ляемых услугах, графике работы и должностях. </w:t>
@@ -2031,16 +2001,16 @@
         <w:jc w:val="both"/>
         <w:rPr>
           <w:rFonts w:ascii="Times New Roman" w:hAnsi="Times New Roman" w:cs="Times New Roman"/>
-          <w:sz w:val="24"/>
-          <w:szCs w:val="24"/>
-        </w:rPr>
-      </w:pPr>
-      <w:r>
-        <w:rPr>
-          <w:rFonts w:ascii="Times New Roman" w:hAnsi="Times New Roman" w:cs="Times New Roman"/>
-          <w:noProof/>
-          <w:sz w:val="24"/>
-          <w:szCs w:val="24"/>
+          <w:sz w:val="28"/>
+          <w:szCs w:val="28"/>
+        </w:rPr>
+      </w:pPr>
+      <w:r>
+        <w:rPr>
+          <w:rFonts w:ascii="Times New Roman" w:hAnsi="Times New Roman" w:cs="Times New Roman"/>
+          <w:noProof/>
+          <w:sz w:val="28"/>
+          <w:szCs w:val="28"/>
           <w:lang w:eastAsia="ru-RU"/>
         </w:rPr>
         <w:t>Биллинг</w:t>
@@ -2049,8 +2019,8 @@
         <w:rPr>
           <w:rFonts w:ascii="Times New Roman" w:hAnsi="Times New Roman" w:cs="Times New Roman"/>
           <w:noProof/>
-          <w:sz w:val="24"/>
-          <w:szCs w:val="24"/>
+          <w:sz w:val="28"/>
+          <w:szCs w:val="28"/>
           <w:lang w:eastAsia="ru-RU"/>
         </w:rPr>
         <w:t xml:space="preserve"> </w:t>
@@ -2059,8 +2029,8 @@
         <w:rPr>
           <w:rFonts w:ascii="Times New Roman" w:hAnsi="Times New Roman" w:cs="Times New Roman"/>
           <w:noProof/>
-          <w:sz w:val="24"/>
-          <w:szCs w:val="24"/>
+          <w:sz w:val="28"/>
+          <w:szCs w:val="28"/>
           <w:lang w:eastAsia="ru-RU"/>
         </w:rPr>
         <w:t xml:space="preserve">(обычно от англ. billing, bill) </w:t>
@@ -2069,8 +2039,8 @@
         <w:rPr>
           <w:rFonts w:ascii="Times New Roman" w:hAnsi="Times New Roman" w:cs="Times New Roman"/>
           <w:noProof/>
-          <w:sz w:val="24"/>
-          <w:szCs w:val="24"/>
+          <w:sz w:val="28"/>
+          <w:szCs w:val="28"/>
           <w:lang w:eastAsia="ru-RU"/>
         </w:rPr>
         <w:t xml:space="preserve">– </w:t>
@@ -2079,8 +2049,8 @@
         <w:rPr>
           <w:rFonts w:ascii="Times New Roman" w:hAnsi="Times New Roman" w:cs="Times New Roman"/>
           <w:noProof/>
-          <w:sz w:val="24"/>
-          <w:szCs w:val="24"/>
+          <w:sz w:val="28"/>
+          <w:szCs w:val="28"/>
           <w:lang w:eastAsia="ru-RU"/>
         </w:rPr>
         <w:t>бизнес-процесс выставления счетов к оплате клиентам</w:t>
@@ -2089,8 +2059,8 @@
         <w:rPr>
           <w:rFonts w:ascii="Times New Roman" w:hAnsi="Times New Roman" w:cs="Times New Roman"/>
           <w:noProof/>
-          <w:sz w:val="24"/>
-          <w:szCs w:val="24"/>
+          <w:sz w:val="28"/>
+          <w:szCs w:val="28"/>
           <w:lang w:eastAsia="ru-RU"/>
         </w:rPr>
         <w:t>;</w:t>
@@ -2099,8 +2069,8 @@
         <w:rPr>
           <w:rFonts w:ascii="Times New Roman" w:hAnsi="Times New Roman" w:cs="Times New Roman"/>
           <w:noProof/>
-          <w:sz w:val="24"/>
-          <w:szCs w:val="24"/>
+          <w:sz w:val="28"/>
+          <w:szCs w:val="28"/>
           <w:lang w:eastAsia="ru-RU"/>
         </w:rPr>
         <w:t xml:space="preserve"> здесь </w:t>
@@ -2109,8 +2079,8 @@
         <w:rPr>
           <w:rFonts w:ascii="Times New Roman" w:hAnsi="Times New Roman" w:cs="Times New Roman"/>
           <w:noProof/>
-          <w:sz w:val="24"/>
-          <w:szCs w:val="24"/>
+          <w:sz w:val="28"/>
+          <w:szCs w:val="28"/>
           <w:lang w:eastAsia="ru-RU"/>
         </w:rPr>
         <w:t xml:space="preserve">– </w:t>
@@ -2119,8 +2089,8 @@
         <w:rPr>
           <w:rFonts w:ascii="Times New Roman" w:hAnsi="Times New Roman" w:cs="Times New Roman"/>
           <w:noProof/>
-          <w:sz w:val="24"/>
-          <w:szCs w:val="24"/>
+          <w:sz w:val="28"/>
+          <w:szCs w:val="28"/>
           <w:lang w:eastAsia="ru-RU"/>
         </w:rPr>
         <w:t xml:space="preserve"> </w:t>
@@ -2129,8 +2099,8 @@
         <w:rPr>
           <w:rFonts w:ascii="Times New Roman" w:hAnsi="Times New Roman" w:cs="Times New Roman"/>
           <w:noProof/>
-          <w:sz w:val="24"/>
-          <w:szCs w:val="24"/>
+          <w:sz w:val="28"/>
+          <w:szCs w:val="28"/>
           <w:lang w:eastAsia="ru-RU"/>
         </w:rPr>
         <w:t xml:space="preserve">информация о приобретенной лицензии программного продукта на определенный период. </w:t>
@@ -2146,16 +2116,16 @@
         <w:jc w:val="both"/>
         <w:rPr>
           <w:rFonts w:ascii="Times New Roman" w:hAnsi="Times New Roman" w:cs="Times New Roman"/>
-          <w:sz w:val="24"/>
-          <w:szCs w:val="24"/>
-        </w:rPr>
-      </w:pPr>
-      <w:r>
-        <w:rPr>
-          <w:rFonts w:ascii="Times New Roman" w:hAnsi="Times New Roman" w:cs="Times New Roman"/>
-          <w:noProof/>
-          <w:sz w:val="24"/>
-          <w:szCs w:val="24"/>
+          <w:sz w:val="28"/>
+          <w:szCs w:val="28"/>
+        </w:rPr>
+      </w:pPr>
+      <w:r>
+        <w:rPr>
+          <w:rFonts w:ascii="Times New Roman" w:hAnsi="Times New Roman" w:cs="Times New Roman"/>
+          <w:noProof/>
+          <w:sz w:val="28"/>
+          <w:szCs w:val="28"/>
           <w:lang w:eastAsia="ru-RU"/>
         </w:rPr>
         <w:t>Личный кабинет</w:t>
@@ -2164,8 +2134,8 @@
         <w:rPr>
           <w:rFonts w:ascii="Times New Roman" w:hAnsi="Times New Roman" w:cs="Times New Roman"/>
           <w:noProof/>
-          <w:sz w:val="24"/>
-          <w:szCs w:val="24"/>
+          <w:sz w:val="28"/>
+          <w:szCs w:val="28"/>
           <w:lang w:eastAsia="ru-RU"/>
         </w:rPr>
         <w:t xml:space="preserve"> – личные данные и настройка аккаунта. </w:t>
@@ -2181,16 +2151,16 @@
         <w:jc w:val="both"/>
         <w:rPr>
           <w:rFonts w:ascii="Times New Roman" w:hAnsi="Times New Roman" w:cs="Times New Roman"/>
-          <w:sz w:val="24"/>
-          <w:szCs w:val="24"/>
-        </w:rPr>
-      </w:pPr>
-      <w:r>
-        <w:rPr>
-          <w:rFonts w:ascii="Times New Roman" w:hAnsi="Times New Roman" w:cs="Times New Roman"/>
-          <w:noProof/>
-          <w:sz w:val="24"/>
-          <w:szCs w:val="24"/>
+          <w:sz w:val="28"/>
+          <w:szCs w:val="28"/>
+        </w:rPr>
+      </w:pPr>
+      <w:r>
+        <w:rPr>
+          <w:rFonts w:ascii="Times New Roman" w:hAnsi="Times New Roman" w:cs="Times New Roman"/>
+          <w:noProof/>
+          <w:sz w:val="28"/>
+          <w:szCs w:val="28"/>
           <w:lang w:eastAsia="ru-RU"/>
         </w:rPr>
         <w:t>Центр помощи</w:t>
@@ -2199,8 +2169,8 @@
         <w:rPr>
           <w:rFonts w:ascii="Times New Roman" w:hAnsi="Times New Roman" w:cs="Times New Roman"/>
           <w:noProof/>
-          <w:sz w:val="24"/>
-          <w:szCs w:val="24"/>
+          <w:sz w:val="28"/>
+          <w:szCs w:val="28"/>
           <w:lang w:eastAsia="ru-RU"/>
         </w:rPr>
         <w:t xml:space="preserve"> – раздел технической поддержки и удаленной помощи. </w:t>
@@ -2213,8 +2183,8 @@
         <w:jc w:val="both"/>
         <w:rPr>
           <w:rFonts w:ascii="Times New Roman" w:hAnsi="Times New Roman" w:cs="Times New Roman"/>
-          <w:sz w:val="24"/>
-          <w:szCs w:val="24"/>
+          <w:sz w:val="28"/>
+          <w:szCs w:val="28"/>
         </w:rPr>
       </w:pPr>
     </w:p>
@@ -2229,16 +2199,16 @@
         <w:rPr>
           <w:rFonts w:ascii="Times New Roman" w:hAnsi="Times New Roman" w:cs="Times New Roman"/>
           <w:b/>
-          <w:sz w:val="24"/>
-          <w:szCs w:val="24"/>
+          <w:sz w:val="28"/>
+          <w:szCs w:val="28"/>
         </w:rPr>
       </w:pPr>
       <w:r>
         <w:rPr>
           <w:rFonts w:ascii="Times New Roman" w:hAnsi="Times New Roman" w:cs="Times New Roman"/>
           <w:b/>
-          <w:sz w:val="24"/>
-          <w:szCs w:val="24"/>
+          <w:sz w:val="28"/>
+          <w:szCs w:val="28"/>
         </w:rPr>
         <w:t>Входные данные для работы с ПП:</w:t>
       </w:r>
@@ -2249,75 +2219,57 @@
         <w:jc w:val="both"/>
         <w:rPr>
           <w:rFonts w:ascii="Times New Roman" w:hAnsi="Times New Roman" w:cs="Times New Roman"/>
-          <w:sz w:val="24"/>
-          <w:szCs w:val="24"/>
-        </w:rPr>
-      </w:pPr>
-      <w:r>
-        <w:rPr>
-          <w:rFonts w:ascii="Times New Roman" w:hAnsi="Times New Roman" w:cs="Times New Roman"/>
-          <w:sz w:val="24"/>
-          <w:szCs w:val="24"/>
+          <w:sz w:val="28"/>
+          <w:szCs w:val="28"/>
+          <w:lang w:val="en-US"/>
+        </w:rPr>
+      </w:pPr>
+      <w:r>
+        <w:rPr>
+          <w:rFonts w:ascii="Times New Roman" w:hAnsi="Times New Roman" w:cs="Times New Roman"/>
+          <w:sz w:val="28"/>
+          <w:szCs w:val="28"/>
         </w:rPr>
         <w:t xml:space="preserve">Исходя из поставленных задач рассматриваемого бизнес-процесса, </w:t>
       </w:r>
       <w:r>
         <w:rPr>
           <w:rFonts w:ascii="Times New Roman" w:hAnsi="Times New Roman" w:cs="Times New Roman"/>
-          <w:sz w:val="24"/>
-          <w:szCs w:val="24"/>
-        </w:rPr>
-        <w:t>входными данными для администратора</w:t>
-      </w:r>
-      <w:r>
-        <w:rPr>
-          <w:rFonts w:ascii="Times New Roman" w:hAnsi="Times New Roman" w:cs="Times New Roman"/>
-          <w:sz w:val="24"/>
-          <w:szCs w:val="24"/>
-        </w:rPr>
-        <w:t xml:space="preserve"> ветеринарной клиники</w:t>
-      </w:r>
-      <w:r>
-        <w:rPr>
-          <w:rFonts w:ascii="Times New Roman" w:hAnsi="Times New Roman" w:cs="Times New Roman"/>
-          <w:sz w:val="24"/>
-          <w:szCs w:val="24"/>
-        </w:rPr>
-        <w:t xml:space="preserve"> является выписка от врача-ветеринара о результатах проведенного осмотра. На основе обработанных данных администратор создает новую запись в журнале записей. </w:t>
-      </w:r>
-      <w:r>
-        <w:rPr>
-          <w:rFonts w:ascii="Times New Roman" w:hAnsi="Times New Roman" w:cs="Times New Roman"/>
-          <w:sz w:val="24"/>
-          <w:szCs w:val="24"/>
-        </w:rPr>
-        <w:t xml:space="preserve">Результатом входных данных является структурированный журнал записей с упорядоченной по времени информацией о посещениях (рис. 4). </w:t>
-      </w:r>
-      <w:r>
-        <w:rPr>
-          <w:rFonts w:ascii="Times New Roman" w:hAnsi="Times New Roman" w:cs="Times New Roman"/>
-          <w:sz w:val="24"/>
-          <w:szCs w:val="24"/>
-        </w:rPr>
-        <w:t xml:space="preserve">Все записи также можно импортировать из файла в формате </w:t>
-      </w:r>
-      <w:r>
-        <w:rPr>
-          <w:rFonts w:ascii="Times New Roman" w:hAnsi="Times New Roman" w:cs="Times New Roman"/>
-          <w:sz w:val="24"/>
-          <w:szCs w:val="24"/>
-        </w:rPr>
-        <w:t>.</w:t>
-      </w:r>
-      <w:r>
-        <w:rPr>
-          <w:rFonts w:ascii="Times New Roman" w:hAnsi="Times New Roman" w:cs="Times New Roman"/>
-          <w:sz w:val="24"/>
-          <w:szCs w:val="24"/>
+          <w:sz w:val="28"/>
+          <w:szCs w:val="28"/>
+        </w:rPr>
+        <w:t xml:space="preserve">входными данными для администратора ветеринарной клиники является выписка от врача-ветеринара о результатах проведенного осмотра. На основе обработанных данных администратор создает новую запись в журнале записей. Результатом входных данных является структурированный журнал записей с упорядоченной по времени информацией о посещениях (рис. 4). </w:t>
+      </w:r>
+      <w:r>
+        <w:rPr>
+          <w:rFonts w:ascii="Times New Roman" w:hAnsi="Times New Roman" w:cs="Times New Roman"/>
+          <w:sz w:val="28"/>
+          <w:szCs w:val="28"/>
+        </w:rPr>
+        <w:t>Все записи также можно импортировать из файла в формате .</w:t>
+      </w:r>
+      <w:proofErr w:type="spellStart"/>
+      <w:r>
+        <w:rPr>
+          <w:rFonts w:ascii="Times New Roman" w:hAnsi="Times New Roman" w:cs="Times New Roman"/>
+          <w:sz w:val="28"/>
+          <w:szCs w:val="28"/>
           <w:lang w:val="en-US"/>
         </w:rPr>
         <w:t>xlsx</w:t>
       </w:r>
+      <w:proofErr w:type="spellEnd"/>
+    </w:p>
+    <w:p>
+      <w:pPr>
+        <w:pStyle w:val="a3"/>
+        <w:jc w:val="both"/>
+        <w:rPr>
+          <w:rFonts w:ascii="Times New Roman" w:hAnsi="Times New Roman" w:cs="Times New Roman"/>
+          <w:sz w:val="28"/>
+          <w:szCs w:val="28"/>
+        </w:rPr>
+      </w:pPr>
     </w:p>
     <w:p>
       <w:pPr>
@@ -2326,18 +2278,17 @@
         <w:rPr>
           <w:rFonts w:ascii="Times New Roman" w:hAnsi="Times New Roman" w:cs="Times New Roman"/>
           <w:b/>
-          <w:sz w:val="24"/>
-          <w:szCs w:val="24"/>
-        </w:rPr>
-      </w:pPr>
-      <w:r>
-        <w:rPr>
-          <w:noProof/>
-          <w:sz w:val="24"/>
-          <w:szCs w:val="24"/>
-          <w:lang w:eastAsia="ru-RU"/>
-        </w:rPr>
-        <w:lastRenderedPageBreak/>
+          <w:sz w:val="28"/>
+          <w:szCs w:val="28"/>
+        </w:rPr>
+      </w:pPr>
+      <w:r>
+        <w:rPr>
+          <w:noProof/>
+          <w:sz w:val="28"/>
+          <w:szCs w:val="28"/>
+          <w:lang w:eastAsia="ru-RU"/>
+        </w:rPr>
         <w:drawing>
           <wp:inline distT="0" distB="0" distL="0" distR="0" wp14:anchorId="3CFCBEE2" wp14:editId="4733C4D5">
             <wp:extent cx="5478448" cy="2660458"/>
@@ -2382,14 +2333,14 @@
         <w:rPr>
           <w:rFonts w:ascii="Times New Roman" w:hAnsi="Times New Roman" w:cs="Times New Roman"/>
           <w:sz w:val="24"/>
-          <w:szCs w:val="24"/>
-        </w:rPr>
-      </w:pPr>
-      <w:r>
-        <w:rPr>
-          <w:rFonts w:ascii="Times New Roman" w:hAnsi="Times New Roman" w:cs="Times New Roman"/>
-          <w:sz w:val="24"/>
-          <w:szCs w:val="24"/>
+          <w:szCs w:val="28"/>
+        </w:rPr>
+      </w:pPr>
+      <w:r>
+        <w:rPr>
+          <w:rFonts w:ascii="Times New Roman" w:hAnsi="Times New Roman" w:cs="Times New Roman"/>
+          <w:sz w:val="24"/>
+          <w:szCs w:val="28"/>
         </w:rPr>
         <w:t>Рис. 4 – Журнал записей с входными данными</w:t>
       </w:r>
@@ -2400,31 +2351,24 @@
         <w:jc w:val="both"/>
         <w:rPr>
           <w:rFonts w:ascii="Times New Roman" w:hAnsi="Times New Roman" w:cs="Times New Roman"/>
-          <w:sz w:val="24"/>
-          <w:szCs w:val="24"/>
-        </w:rPr>
-      </w:pPr>
-      <w:r>
-        <w:rPr>
-          <w:rFonts w:ascii="Times New Roman" w:hAnsi="Times New Roman" w:cs="Times New Roman"/>
-          <w:sz w:val="24"/>
-          <w:szCs w:val="24"/>
-        </w:rPr>
-        <w:t xml:space="preserve">Выходными данными в рассматриваемом программном продукте является отчет в формате </w:t>
-      </w:r>
-      <w:r>
-        <w:rPr>
-          <w:rFonts w:ascii="Times New Roman" w:hAnsi="Times New Roman" w:cs="Times New Roman"/>
-          <w:sz w:val="24"/>
-          <w:szCs w:val="24"/>
-        </w:rPr>
-        <w:t>.</w:t>
-      </w:r>
-      <w:r>
-        <w:rPr>
-          <w:rFonts w:ascii="Times New Roman" w:hAnsi="Times New Roman" w:cs="Times New Roman"/>
-          <w:sz w:val="24"/>
-          <w:szCs w:val="24"/>
+          <w:sz w:val="28"/>
+          <w:szCs w:val="28"/>
+        </w:rPr>
+      </w:pPr>
+      <w:r>
+        <w:rPr>
+          <w:rFonts w:ascii="Times New Roman" w:hAnsi="Times New Roman" w:cs="Times New Roman"/>
+          <w:sz w:val="28"/>
+          <w:szCs w:val="28"/>
+        </w:rPr>
+        <w:lastRenderedPageBreak/>
+        <w:t>Выходными данными в рассматриваемом программном продукте является отчет в формате .</w:t>
+      </w:r>
+      <w:r>
+        <w:rPr>
+          <w:rFonts w:ascii="Times New Roman" w:hAnsi="Times New Roman" w:cs="Times New Roman"/>
+          <w:sz w:val="28"/>
+          <w:szCs w:val="28"/>
           <w:lang w:val="en-US"/>
         </w:rPr>
         <w:t>xlsx</w:t>
@@ -2432,32 +2376,32 @@
       <w:r>
         <w:rPr>
           <w:rFonts w:ascii="Times New Roman" w:hAnsi="Times New Roman" w:cs="Times New Roman"/>
-          <w:sz w:val="24"/>
-          <w:szCs w:val="24"/>
+          <w:sz w:val="28"/>
+          <w:szCs w:val="28"/>
         </w:rPr>
         <w:t xml:space="preserve"> о проведенных приемах врачами-ветеринарами</w:t>
       </w:r>
       <w:r>
         <w:rPr>
           <w:rFonts w:ascii="Times New Roman" w:hAnsi="Times New Roman" w:cs="Times New Roman"/>
-          <w:sz w:val="24"/>
-          <w:szCs w:val="24"/>
+          <w:sz w:val="28"/>
+          <w:szCs w:val="28"/>
         </w:rPr>
         <w:t xml:space="preserve"> (рис. 5)</w:t>
       </w:r>
       <w:r>
         <w:rPr>
           <w:rFonts w:ascii="Times New Roman" w:hAnsi="Times New Roman" w:cs="Times New Roman"/>
-          <w:sz w:val="24"/>
-          <w:szCs w:val="24"/>
+          <w:sz w:val="28"/>
+          <w:szCs w:val="28"/>
         </w:rPr>
         <w:t xml:space="preserve">. </w:t>
       </w:r>
       <w:r>
         <w:rPr>
           <w:rFonts w:ascii="Times New Roman" w:hAnsi="Times New Roman" w:cs="Times New Roman"/>
-          <w:sz w:val="24"/>
-          <w:szCs w:val="24"/>
+          <w:sz w:val="28"/>
+          <w:szCs w:val="28"/>
         </w:rPr>
         <w:t xml:space="preserve">Сформированный отчет отправляется на указываемый адрес электронной почты и хранится письмом с вложением в течение одного месяца. </w:t>
       </w:r>
@@ -2468,15 +2412,17 @@
         <w:jc w:val="both"/>
         <w:rPr>
           <w:rFonts w:ascii="Times New Roman" w:hAnsi="Times New Roman" w:cs="Times New Roman"/>
-          <w:sz w:val="24"/>
-          <w:szCs w:val="24"/>
-        </w:rPr>
-      </w:pPr>
-      <w:r>
-        <w:rPr>
-          <w:rFonts w:ascii="Times New Roman" w:hAnsi="Times New Roman" w:cs="Times New Roman"/>
-          <w:sz w:val="24"/>
-          <w:szCs w:val="24"/>
+          <w:noProof/>
+          <w:sz w:val="28"/>
+          <w:szCs w:val="28"/>
+          <w:lang w:eastAsia="ru-RU"/>
+        </w:rPr>
+      </w:pPr>
+      <w:r>
+        <w:rPr>
+          <w:rFonts w:ascii="Times New Roman" w:hAnsi="Times New Roman" w:cs="Times New Roman"/>
+          <w:sz w:val="28"/>
+          <w:szCs w:val="28"/>
         </w:rPr>
         <w:t xml:space="preserve">Также при необходимости пользователь данного программного продукта может создавать отчеты по </w:t>
       </w:r>
@@ -2484,71 +2430,11 @@
         <w:rPr>
           <w:rFonts w:ascii="Times New Roman" w:hAnsi="Times New Roman" w:cs="Times New Roman"/>
           <w:noProof/>
-          <w:sz w:val="24"/>
-          <w:szCs w:val="24"/>
-          <w:lang w:eastAsia="ru-RU"/>
-        </w:rPr>
-        <w:t>основны</w:t>
-      </w:r>
-      <w:r>
-        <w:rPr>
-          <w:rFonts w:ascii="Times New Roman" w:hAnsi="Times New Roman" w:cs="Times New Roman"/>
-          <w:noProof/>
-          <w:sz w:val="24"/>
-          <w:szCs w:val="24"/>
-          <w:lang w:eastAsia="ru-RU"/>
-        </w:rPr>
-        <w:t>м</w:t>
-      </w:r>
-      <w:r>
-        <w:rPr>
-          <w:rFonts w:ascii="Times New Roman" w:hAnsi="Times New Roman" w:cs="Times New Roman"/>
-          <w:noProof/>
-          <w:sz w:val="24"/>
-          <w:szCs w:val="24"/>
-          <w:lang w:eastAsia="ru-RU"/>
-        </w:rPr>
-        <w:t xml:space="preserve"> показател</w:t>
-      </w:r>
-      <w:r>
-        <w:rPr>
-          <w:rFonts w:ascii="Times New Roman" w:hAnsi="Times New Roman" w:cs="Times New Roman"/>
-          <w:noProof/>
-          <w:sz w:val="24"/>
-          <w:szCs w:val="24"/>
-          <w:lang w:eastAsia="ru-RU"/>
-        </w:rPr>
-        <w:t>ям</w:t>
-      </w:r>
-      <w:r>
-        <w:rPr>
-          <w:rFonts w:ascii="Times New Roman" w:hAnsi="Times New Roman" w:cs="Times New Roman"/>
-          <w:noProof/>
-          <w:sz w:val="24"/>
-          <w:szCs w:val="24"/>
-          <w:lang w:eastAsia="ru-RU"/>
-        </w:rPr>
-        <w:t xml:space="preserve"> по </w:t>
-      </w:r>
-      <w:r>
-        <w:rPr>
-          <w:rFonts w:ascii="Times New Roman" w:hAnsi="Times New Roman" w:cs="Times New Roman"/>
-          <w:noProof/>
-          <w:sz w:val="24"/>
-          <w:szCs w:val="24"/>
-          <w:lang w:eastAsia="ru-RU"/>
-        </w:rPr>
-        <w:t xml:space="preserve">предоставленным </w:t>
-      </w:r>
-      <w:r>
-        <w:rPr>
-          <w:rFonts w:ascii="Times New Roman" w:hAnsi="Times New Roman" w:cs="Times New Roman"/>
-          <w:noProof/>
-          <w:sz w:val="24"/>
-          <w:szCs w:val="24"/>
-          <w:lang w:eastAsia="ru-RU"/>
-        </w:rPr>
-        <w:t>услугам, заполненности, количестве уникальных клиентов.</w:t>
+          <w:sz w:val="28"/>
+          <w:szCs w:val="28"/>
+          <w:lang w:eastAsia="ru-RU"/>
+        </w:rPr>
+        <w:t>основным показателям по предоставленным услугам, заполненности, количестве уникальных клиентов.</w:t>
       </w:r>
     </w:p>
     <w:p>
@@ -2557,16 +2443,27 @@
         <w:jc w:val="both"/>
         <w:rPr>
           <w:rFonts w:ascii="Times New Roman" w:hAnsi="Times New Roman" w:cs="Times New Roman"/>
+          <w:sz w:val="28"/>
+          <w:szCs w:val="28"/>
+        </w:rPr>
+      </w:pPr>
+    </w:p>
+    <w:p>
+      <w:pPr>
+        <w:ind w:left="360"/>
+        <w:jc w:val="both"/>
+        <w:rPr>
+          <w:rFonts w:ascii="Times New Roman" w:hAnsi="Times New Roman" w:cs="Times New Roman"/>
           <w:b/>
-          <w:sz w:val="24"/>
-          <w:szCs w:val="24"/>
-        </w:rPr>
-      </w:pPr>
-      <w:r>
-        <w:rPr>
-          <w:noProof/>
-          <w:sz w:val="24"/>
-          <w:szCs w:val="24"/>
+          <w:sz w:val="28"/>
+          <w:szCs w:val="28"/>
+        </w:rPr>
+      </w:pPr>
+      <w:r>
+        <w:rPr>
+          <w:noProof/>
+          <w:sz w:val="28"/>
+          <w:szCs w:val="28"/>
           <w:lang w:eastAsia="ru-RU"/>
         </w:rPr>
         <w:drawing>
@@ -2613,16 +2510,125 @@
         <w:rPr>
           <w:rFonts w:ascii="Times New Roman" w:hAnsi="Times New Roman" w:cs="Times New Roman"/>
           <w:sz w:val="24"/>
-          <w:szCs w:val="24"/>
-        </w:rPr>
-      </w:pPr>
-      <w:r>
-        <w:rPr>
-          <w:rFonts w:ascii="Times New Roman" w:hAnsi="Times New Roman" w:cs="Times New Roman"/>
-          <w:sz w:val="24"/>
-          <w:szCs w:val="24"/>
+          <w:szCs w:val="28"/>
+        </w:rPr>
+      </w:pPr>
+      <w:r>
+        <w:rPr>
+          <w:rFonts w:ascii="Times New Roman" w:hAnsi="Times New Roman" w:cs="Times New Roman"/>
+          <w:sz w:val="24"/>
+          <w:szCs w:val="28"/>
         </w:rPr>
         <w:t>Рис. 5 – Выгрузка отчета в файл</w:t>
+      </w:r>
+    </w:p>
+    <w:p>
+      <w:pPr>
+        <w:pStyle w:val="a3"/>
+        <w:numPr>
+          <w:ilvl w:val="0"/>
+          <w:numId w:val="1"/>
+        </w:numPr>
+        <w:rPr>
+          <w:rFonts w:ascii="Times New Roman" w:hAnsi="Times New Roman" w:cs="Times New Roman"/>
+          <w:b/>
+          <w:sz w:val="28"/>
+          <w:szCs w:val="28"/>
+        </w:rPr>
+      </w:pPr>
+      <w:r>
+        <w:rPr>
+          <w:rFonts w:ascii="Times New Roman" w:hAnsi="Times New Roman" w:cs="Times New Roman"/>
+          <w:b/>
+          <w:sz w:val="28"/>
+          <w:szCs w:val="28"/>
+        </w:rPr>
+        <w:t>Вывод</w:t>
+      </w:r>
+    </w:p>
+    <w:p>
+      <w:pPr>
+        <w:ind w:left="360"/>
+        <w:jc w:val="both"/>
+        <w:rPr>
+          <w:rFonts w:ascii="Times New Roman" w:hAnsi="Times New Roman" w:cs="Times New Roman"/>
+          <w:sz w:val="28"/>
+          <w:szCs w:val="28"/>
+        </w:rPr>
+      </w:pPr>
+      <w:r>
+        <w:rPr>
+          <w:rFonts w:ascii="Times New Roman" w:hAnsi="Times New Roman" w:cs="Times New Roman"/>
+          <w:sz w:val="28"/>
+          <w:szCs w:val="28"/>
+        </w:rPr>
+        <w:t xml:space="preserve">Данное </w:t>
+      </w:r>
+      <w:proofErr w:type="spellStart"/>
+      <w:r>
+        <w:rPr>
+          <w:rFonts w:ascii="Times New Roman" w:hAnsi="Times New Roman" w:cs="Times New Roman"/>
+          <w:sz w:val="28"/>
+          <w:szCs w:val="28"/>
+        </w:rPr>
+        <w:t>проп</w:t>
+      </w:r>
+      <w:r>
+        <w:rPr>
+          <w:rFonts w:ascii="Times New Roman" w:hAnsi="Times New Roman" w:cs="Times New Roman"/>
+          <w:sz w:val="28"/>
+          <w:szCs w:val="28"/>
+        </w:rPr>
+        <w:t>р</w:t>
+      </w:r>
+      <w:r>
+        <w:rPr>
+          <w:rFonts w:ascii="Times New Roman" w:hAnsi="Times New Roman" w:cs="Times New Roman"/>
+          <w:sz w:val="28"/>
+          <w:szCs w:val="28"/>
+        </w:rPr>
+        <w:t>иетарное</w:t>
+      </w:r>
+      <w:proofErr w:type="spellEnd"/>
+      <w:r>
+        <w:rPr>
+          <w:rFonts w:ascii="Times New Roman" w:hAnsi="Times New Roman" w:cs="Times New Roman"/>
+          <w:sz w:val="28"/>
+          <w:szCs w:val="28"/>
+        </w:rPr>
+        <w:t xml:space="preserve"> программное обеспечение выбрано в качестве примера качественного решения при реализации функционала и пользовательского интерфейса разрабатываемой информационной системы. При </w:t>
+      </w:r>
+      <w:r>
+        <w:rPr>
+          <w:rFonts w:ascii="Times New Roman" w:hAnsi="Times New Roman" w:cs="Times New Roman"/>
+          <w:sz w:val="28"/>
+          <w:szCs w:val="28"/>
+        </w:rPr>
+        <w:t xml:space="preserve">анализе </w:t>
+      </w:r>
+      <w:r>
+        <w:rPr>
+          <w:rFonts w:ascii="Times New Roman" w:hAnsi="Times New Roman" w:cs="Times New Roman"/>
+          <w:sz w:val="28"/>
+          <w:szCs w:val="28"/>
+        </w:rPr>
+        <w:t>данного программного продукта сделан вывод, что в разрабатываемой ИС должен быть предусмотрен</w:t>
+      </w:r>
+      <w:r>
+        <w:rPr>
+          <w:rFonts w:ascii="Times New Roman" w:hAnsi="Times New Roman" w:cs="Times New Roman"/>
+          <w:sz w:val="28"/>
+          <w:szCs w:val="28"/>
+        </w:rPr>
+        <w:t xml:space="preserve"> аналогичный функционал, а именно: </w:t>
+      </w:r>
+      <w:r>
+        <w:rPr>
+          <w:rFonts w:ascii="Times New Roman" w:hAnsi="Times New Roman" w:cs="Times New Roman"/>
+          <w:sz w:val="28"/>
+          <w:szCs w:val="28"/>
+        </w:rPr>
+        <w:t xml:space="preserve">форма добавления записи в журнал записей, непосредственно сам журнал записей в виде расписания ближайших записей к ветеринару, а также функция выгрузки отчета в заданном формате. </w:t>
       </w:r>
       <w:bookmarkStart w:id="0" w:name="_GoBack"/>
       <w:bookmarkEnd w:id="0"/>
@@ -2638,7 +2644,7 @@
 </file>
 
 <file path=word/numbering.xml><?xml version="1.0" encoding="utf-8"?>
-<w:numbering xmlns:wpc="http://schemas.microsoft.com/office/word/2010/wordprocessingCanvas" xmlns:cx="http://schemas.microsoft.com/office/drawing/2014/chartex" xmlns:cx1="http://schemas.microsoft.com/office/drawing/2015/9/8/chartex" xmlns:cx2="http://schemas.microsoft.com/office/drawing/2015/10/21/chartex" xmlns:cx3="http://schemas.microsoft.com/office/drawing/2016/5/9/chartex" xmlns:cx4="http://schemas.microsoft.com/office/drawing/2016/5/10/chartex" xmlns:cx5="http://schemas.microsoft.com/office/drawing/2016/5/11/chartex" xmlns:cx6="http://schemas.microsoft.com/office/drawing/2016/5/12/chartex" xmlns:cx7="http://schemas.microsoft.com/office/drawing/2016/5/13/chartex" xmlns:cx8="http://schemas.microsoft.com/office/drawing/2016/5/14/chartex" xmlns:mc="http://schemas.openxmlformats.org/markup-compatibility/2006" xmlns:aink="http://schemas.microsoft.com/office/drawing/2016/ink" xmlns:am3d="http://schemas.microsoft.com/office/drawing/2017/model3d" xmlns:o="urn:schemas-microsoft-com:office:office" xmlns:r="http://schemas.openxmlformats.org/officeDocument/2006/relationships" xmlns:m="http://schemas.openxmlformats.org/officeDocument/2006/math" xmlns:v="urn:schemas-microsoft-com:vml" xmlns:wp14="http://schemas.microsoft.com/office/word/2010/wordprocessingDrawing" xmlns:wp="http://schemas.openxmlformats.org/drawingml/2006/wordprocessingDrawing" xmlns:w10="urn:schemas-microsoft-com:office:word" xmlns:w="http://schemas.openxmlformats.org/wordprocessingml/2006/main" xmlns:w14="http://schemas.microsoft.com/office/word/2010/wordml" xmlns:w15="http://schemas.microsoft.com/office/word/2012/wordml" xmlns:w16cid="http://schemas.microsoft.com/office/word/2016/wordml/cid" xmlns:w16se="http://schemas.microsoft.com/office/word/2015/wordml/symex" xmlns:wpg="http://schemas.microsoft.com/office/word/2010/wordprocessingGroup" xmlns:wpi="http://schemas.microsoft.com/office/word/2010/wordprocessingInk" xmlns:wne="http://schemas.microsoft.com/office/word/2006/wordml" xmlns:wps="http://schemas.microsoft.com/office/word/2010/wordprocessingShape" mc:Ignorable="w14 w15 w16se w16cid wp14">
+<w:numbering xmlns:wpc="http://schemas.microsoft.com/office/word/2010/wordprocessingCanvas" xmlns:mc="http://schemas.openxmlformats.org/markup-compatibility/2006" xmlns:o="urn:schemas-microsoft-com:office:office" xmlns:r="http://schemas.openxmlformats.org/officeDocument/2006/relationships" xmlns:m="http://schemas.openxmlformats.org/officeDocument/2006/math" xmlns:v="urn:schemas-microsoft-com:vml" xmlns:wp14="http://schemas.microsoft.com/office/word/2010/wordprocessingDrawing" xmlns:wp="http://schemas.openxmlformats.org/drawingml/2006/wordprocessingDrawing" xmlns:w10="urn:schemas-microsoft-com:office:word" xmlns:w="http://schemas.openxmlformats.org/wordprocessingml/2006/main" xmlns:w14="http://schemas.microsoft.com/office/word/2010/wordml" xmlns:w15="http://schemas.microsoft.com/office/word/2012/wordml" xmlns:wpg="http://schemas.microsoft.com/office/word/2010/wordprocessingGroup" xmlns:wpi="http://schemas.microsoft.com/office/word/2010/wordprocessingInk" xmlns:wne="http://schemas.microsoft.com/office/word/2006/wordml" xmlns:wps="http://schemas.microsoft.com/office/word/2010/wordprocessingShape" mc:Ignorable="w14 w15 wp14">
   <w:abstractNum w:abstractNumId="0" w15:restartNumberingAfterBreak="0">
     <w:nsid w:val="7FF706BA"/>
     <w:multiLevelType w:val="hybridMultilevel"/>
@@ -2736,7 +2742,7 @@
 </file>
 
 <file path=word/styles.xml><?xml version="1.0" encoding="utf-8"?>
-<w:styles xmlns:mc="http://schemas.openxmlformats.org/markup-compatibility/2006" xmlns:r="http://schemas.openxmlformats.org/officeDocument/2006/relationships" xmlns:w="http://schemas.openxmlformats.org/wordprocessingml/2006/main" xmlns:w14="http://schemas.microsoft.com/office/word/2010/wordml" xmlns:w15="http://schemas.microsoft.com/office/word/2012/wordml" xmlns:w16cid="http://schemas.microsoft.com/office/word/2016/wordml/cid" xmlns:w16se="http://schemas.microsoft.com/office/word/2015/wordml/symex" mc:Ignorable="w14 w15 w16se w16cid">
+<w:styles xmlns:mc="http://schemas.openxmlformats.org/markup-compatibility/2006" xmlns:r="http://schemas.openxmlformats.org/officeDocument/2006/relationships" xmlns:w="http://schemas.openxmlformats.org/wordprocessingml/2006/main" xmlns:w14="http://schemas.microsoft.com/office/word/2010/wordml" xmlns:w15="http://schemas.microsoft.com/office/word/2012/wordml" mc:Ignorable="w14 w15">
   <w:docDefaults>
     <w:rPrDefault>
       <w:rPr>
@@ -2752,7 +2758,7 @@
       </w:pPr>
     </w:pPrDefault>
   </w:docDefaults>
-  <w:latentStyles w:defLockedState="0" w:defUIPriority="99" w:defSemiHidden="0" w:defUnhideWhenUsed="0" w:defQFormat="0" w:count="376">
+  <w:latentStyles w:defLockedState="0" w:defUIPriority="99" w:defSemiHidden="0" w:defUnhideWhenUsed="0" w:defQFormat="0" w:count="371">
     <w:lsdException w:name="Normal" w:uiPriority="0" w:qFormat="1"/>
     <w:lsdException w:name="heading 1" w:uiPriority="9" w:qFormat="1"/>
     <w:lsdException w:name="heading 2" w:semiHidden="1" w:uiPriority="9" w:unhideWhenUsed="1" w:qFormat="1"/>
@@ -3124,11 +3130,6 @@
     <w:lsdException w:name="List Table 5 Dark Accent 6" w:uiPriority="50"/>
     <w:lsdException w:name="List Table 6 Colorful Accent 6" w:uiPriority="51"/>
     <w:lsdException w:name="List Table 7 Colorful Accent 6" w:uiPriority="52"/>
-    <w:lsdException w:name="Mention" w:semiHidden="1" w:unhideWhenUsed="1"/>
-    <w:lsdException w:name="Smart Hyperlink" w:semiHidden="1" w:unhideWhenUsed="1"/>
-    <w:lsdException w:name="Hashtag" w:semiHidden="1" w:unhideWhenUsed="1"/>
-    <w:lsdException w:name="Unresolved Mention" w:semiHidden="1" w:unhideWhenUsed="1"/>
-    <w:lsdException w:name="Smart Link" w:semiHidden="1" w:unhideWhenUsed="1"/>
   </w:latentStyles>
   <w:style w:type="paragraph" w:default="1" w:styleId="a">
     <w:name w:val="Normal"/>

</xml_diff>